<commit_message>
Updated and removed questions requiring if statements.
</commit_message>
<xml_diff>
--- a/Unit Two/src/com/bayviewglen/daytwo/Day 2 - String Problems.docx
+++ b/Unit Two/src/com/bayviewglen/daytwo/Day 2 - String Problems.docx
@@ -1,6 +1,6 @@
 
 <file path=word/document.xml><?xml version="1.0" encoding="utf-8"?>
-<w:document xmlns:wpc="http://schemas.microsoft.com/office/word/2010/wordprocessingCanvas" xmlns:mc="http://schemas.openxmlformats.org/markup-compatibility/2006" xmlns:o="urn:schemas-microsoft-com:office:office" xmlns:r="http://schemas.openxmlformats.org/officeDocument/2006/relationships" xmlns:m="http://schemas.openxmlformats.org/officeDocument/2006/math" xmlns:v="urn:schemas-microsoft-com:vml" xmlns:wp14="http://schemas.microsoft.com/office/word/2010/wordprocessingDrawing" xmlns:wp="http://schemas.openxmlformats.org/drawingml/2006/wordprocessingDrawing" xmlns:w10="urn:schemas-microsoft-com:office:word" xmlns:w="http://schemas.openxmlformats.org/wordprocessingml/2006/main" xmlns:w14="http://schemas.microsoft.com/office/word/2010/wordml" xmlns:wpg="http://schemas.microsoft.com/office/word/2010/wordprocessingGroup" xmlns:wpi="http://schemas.microsoft.com/office/word/2010/wordprocessingInk" xmlns:wne="http://schemas.microsoft.com/office/word/2006/wordml" xmlns:wps="http://schemas.microsoft.com/office/word/2010/wordprocessingShape" mc:Ignorable="w14 wp14">
+<w:document xmlns:wpc="http://schemas.microsoft.com/office/word/2010/wordprocessingCanvas" xmlns:mc="http://schemas.openxmlformats.org/markup-compatibility/2006" xmlns:o="urn:schemas-microsoft-com:office:office" xmlns:r="http://schemas.openxmlformats.org/officeDocument/2006/relationships" xmlns:m="http://schemas.openxmlformats.org/officeDocument/2006/math" xmlns:v="urn:schemas-microsoft-com:vml" xmlns:wp14="http://schemas.microsoft.com/office/word/2010/wordprocessingDrawing" xmlns:wp="http://schemas.openxmlformats.org/drawingml/2006/wordprocessingDrawing" xmlns:w10="urn:schemas-microsoft-com:office:word" xmlns:w="http://schemas.openxmlformats.org/wordprocessingml/2006/main" xmlns:w14="http://schemas.microsoft.com/office/word/2010/wordml" xmlns:w15="http://schemas.microsoft.com/office/word/2012/wordml" xmlns:wpg="http://schemas.microsoft.com/office/word/2010/wordprocessingGroup" xmlns:wpi="http://schemas.microsoft.com/office/word/2010/wordprocessingInk" xmlns:wne="http://schemas.microsoft.com/office/word/2006/wordml" xmlns:wps="http://schemas.microsoft.com/office/word/2010/wordprocessingShape" mc:Ignorable="w14 w15 wp14">
   <w:body>
     <w:p>
       <w:pPr>
@@ -31,7 +31,25 @@
           <w:sz w:val="24"/>
           <w:szCs w:val="24"/>
         </w:rPr>
-        <w:t>Given a string name, e.g. "Bob", return a greeting of the form "Hello Bob!". </w:t>
+        <w:t>Given a string name, e.g. "Bob", return a greeting of the form "Hello Bob!</w:t>
+      </w:r>
+      <w:proofErr w:type="gramStart"/>
+      <w:r>
+        <w:rPr>
+          <w:rFonts w:ascii="Verdana" w:eastAsia="Times New Roman" w:hAnsi="Verdana" w:cs="Times New Roman"/>
+          <w:sz w:val="24"/>
+          <w:szCs w:val="24"/>
+        </w:rPr>
+        <w:t>".</w:t>
+      </w:r>
+      <w:proofErr w:type="gramEnd"/>
+      <w:r>
+        <w:rPr>
+          <w:rFonts w:ascii="Verdana" w:eastAsia="Times New Roman" w:hAnsi="Verdana" w:cs="Times New Roman"/>
+          <w:sz w:val="24"/>
+          <w:szCs w:val="24"/>
+        </w:rPr>
+        <w:t> </w:t>
       </w:r>
       <w:r>
         <w:rPr>
@@ -64,7 +82,43 @@
           <w:rFonts w:ascii="Verdana" w:hAnsi="Verdana"/>
           <w:color w:val="000000"/>
         </w:rPr>
-        <w:t>Given two strings, a and b, return the result of putting them together in the order abba, e.g. "Hi" and "Bye" returns "HiByeByeHi".</w:t>
+        <w:t xml:space="preserve">Given two strings, a and b, return the result of putting them together in the order </w:t>
+      </w:r>
+      <w:proofErr w:type="spellStart"/>
+      <w:r>
+        <w:rPr>
+          <w:rStyle w:val="apple-style-span"/>
+          <w:rFonts w:ascii="Verdana" w:hAnsi="Verdana"/>
+          <w:color w:val="000000"/>
+        </w:rPr>
+        <w:t>abba</w:t>
+      </w:r>
+      <w:proofErr w:type="spellEnd"/>
+      <w:r>
+        <w:rPr>
+          <w:rStyle w:val="apple-style-span"/>
+          <w:rFonts w:ascii="Verdana" w:hAnsi="Verdana"/>
+          <w:color w:val="000000"/>
+        </w:rPr>
+        <w:t>, e.g. "Hi" and "Bye" returns "</w:t>
+      </w:r>
+      <w:proofErr w:type="spellStart"/>
+      <w:r>
+        <w:rPr>
+          <w:rStyle w:val="apple-style-span"/>
+          <w:rFonts w:ascii="Verdana" w:hAnsi="Verdana"/>
+          <w:color w:val="000000"/>
+        </w:rPr>
+        <w:t>HiByeByeHi</w:t>
+      </w:r>
+      <w:proofErr w:type="spellEnd"/>
+      <w:r>
+        <w:rPr>
+          <w:rStyle w:val="apple-style-span"/>
+          <w:rFonts w:ascii="Verdana" w:hAnsi="Verdana"/>
+          <w:color w:val="000000"/>
+        </w:rPr>
+        <w:t>".</w:t>
       </w:r>
       <w:r>
         <w:rPr>
@@ -72,15 +126,7 @@
           <w:rFonts w:ascii="Verdana" w:hAnsi="Verdana"/>
           <w:color w:val="000000"/>
         </w:rPr>
-        <w:t> </w:t>
-      </w:r>
-      <w:r>
-        <w:rPr>
-          <w:rStyle w:val="apple-converted-space"/>
-          <w:rFonts w:ascii="Verdana" w:hAnsi="Verdana"/>
-          <w:color w:val="000000"/>
-        </w:rPr>
-        <w:t xml:space="preserve">  Read in the two Strings from the keyboard.</w:t>
+        <w:t>   Read in the two Strings from the keyboard.</w:t>
       </w:r>
     </w:p>
     <w:p>
@@ -105,7 +151,133 @@
           <w:rFonts w:ascii="Verdana" w:hAnsi="Verdana"/>
           <w:color w:val="000000"/>
         </w:rPr>
-        <w:t>The web is built with HTML strings like "&lt;i&gt;Yay&lt;/i&gt;" which draws Yay as italic text. In this example, the "i" tag makes &lt;i&gt; and &lt;/i&gt; which surround the word "Yay". Given tag and word strings, create the HTML string with tags around the word, e.g. "&lt;i&gt;Yay&lt;/i&gt;".</w:t>
+        <w:t>The web is built with HTML strings like "&lt;</w:t>
+      </w:r>
+      <w:proofErr w:type="spellStart"/>
+      <w:r>
+        <w:rPr>
+          <w:rStyle w:val="apple-style-span"/>
+          <w:rFonts w:ascii="Verdana" w:hAnsi="Verdana"/>
+          <w:color w:val="000000"/>
+        </w:rPr>
+        <w:t>i</w:t>
+      </w:r>
+      <w:proofErr w:type="spellEnd"/>
+      <w:r>
+        <w:rPr>
+          <w:rStyle w:val="apple-style-span"/>
+          <w:rFonts w:ascii="Verdana" w:hAnsi="Verdana"/>
+          <w:color w:val="000000"/>
+        </w:rPr>
+        <w:t>&gt;Yay&lt;/</w:t>
+      </w:r>
+      <w:proofErr w:type="spellStart"/>
+      <w:r>
+        <w:rPr>
+          <w:rStyle w:val="apple-style-span"/>
+          <w:rFonts w:ascii="Verdana" w:hAnsi="Verdana"/>
+          <w:color w:val="000000"/>
+        </w:rPr>
+        <w:t>i</w:t>
+      </w:r>
+      <w:proofErr w:type="spellEnd"/>
+      <w:r>
+        <w:rPr>
+          <w:rStyle w:val="apple-style-span"/>
+          <w:rFonts w:ascii="Verdana" w:hAnsi="Verdana"/>
+          <w:color w:val="000000"/>
+        </w:rPr>
+        <w:t>&gt;" which draws Yay as italic text. In this example, the "</w:t>
+      </w:r>
+      <w:proofErr w:type="spellStart"/>
+      <w:r>
+        <w:rPr>
+          <w:rStyle w:val="apple-style-span"/>
+          <w:rFonts w:ascii="Verdana" w:hAnsi="Verdana"/>
+          <w:color w:val="000000"/>
+        </w:rPr>
+        <w:t>i</w:t>
+      </w:r>
+      <w:proofErr w:type="spellEnd"/>
+      <w:r>
+        <w:rPr>
+          <w:rStyle w:val="apple-style-span"/>
+          <w:rFonts w:ascii="Verdana" w:hAnsi="Verdana"/>
+          <w:color w:val="000000"/>
+        </w:rPr>
+        <w:t>" tag makes &lt;</w:t>
+      </w:r>
+      <w:proofErr w:type="spellStart"/>
+      <w:r>
+        <w:rPr>
+          <w:rStyle w:val="apple-style-span"/>
+          <w:rFonts w:ascii="Verdana" w:hAnsi="Verdana"/>
+          <w:color w:val="000000"/>
+        </w:rPr>
+        <w:t>i</w:t>
+      </w:r>
+      <w:proofErr w:type="spellEnd"/>
+      <w:r>
+        <w:rPr>
+          <w:rStyle w:val="apple-style-span"/>
+          <w:rFonts w:ascii="Verdana" w:hAnsi="Verdana"/>
+          <w:color w:val="000000"/>
+        </w:rPr>
+        <w:t>&gt; and &lt;/</w:t>
+      </w:r>
+      <w:proofErr w:type="spellStart"/>
+      <w:r>
+        <w:rPr>
+          <w:rStyle w:val="apple-style-span"/>
+          <w:rFonts w:ascii="Verdana" w:hAnsi="Verdana"/>
+          <w:color w:val="000000"/>
+        </w:rPr>
+        <w:t>i</w:t>
+      </w:r>
+      <w:proofErr w:type="spellEnd"/>
+      <w:r>
+        <w:rPr>
+          <w:rStyle w:val="apple-style-span"/>
+          <w:rFonts w:ascii="Verdana" w:hAnsi="Verdana"/>
+          <w:color w:val="000000"/>
+        </w:rPr>
+        <w:t>&gt; which surround the word "Yay". Given tag and word strings, create the HTML string with tags around the word, e.g. "&lt;</w:t>
+      </w:r>
+      <w:proofErr w:type="spellStart"/>
+      <w:r>
+        <w:rPr>
+          <w:rStyle w:val="apple-style-span"/>
+          <w:rFonts w:ascii="Verdana" w:hAnsi="Verdana"/>
+          <w:color w:val="000000"/>
+        </w:rPr>
+        <w:t>i</w:t>
+      </w:r>
+      <w:proofErr w:type="spellEnd"/>
+      <w:r>
+        <w:rPr>
+          <w:rStyle w:val="apple-style-span"/>
+          <w:rFonts w:ascii="Verdana" w:hAnsi="Verdana"/>
+          <w:color w:val="000000"/>
+        </w:rPr>
+        <w:t>&gt;Yay&lt;/</w:t>
+      </w:r>
+      <w:proofErr w:type="spellStart"/>
+      <w:r>
+        <w:rPr>
+          <w:rStyle w:val="apple-style-span"/>
+          <w:rFonts w:ascii="Verdana" w:hAnsi="Verdana"/>
+          <w:color w:val="000000"/>
+        </w:rPr>
+        <w:t>i</w:t>
+      </w:r>
+      <w:proofErr w:type="spellEnd"/>
+      <w:r>
+        <w:rPr>
+          <w:rStyle w:val="apple-style-span"/>
+          <w:rFonts w:ascii="Verdana" w:hAnsi="Verdana"/>
+          <w:color w:val="000000"/>
+        </w:rPr>
+        <w:t>&gt;".</w:t>
       </w:r>
       <w:r>
         <w:rPr>
@@ -113,15 +285,7 @@
           <w:rFonts w:ascii="Verdana" w:hAnsi="Verdana"/>
           <w:color w:val="000000"/>
         </w:rPr>
-        <w:t> </w:t>
-      </w:r>
-      <w:r>
-        <w:rPr>
-          <w:rStyle w:val="apple-converted-space"/>
-          <w:rFonts w:ascii="Verdana" w:hAnsi="Verdana"/>
-          <w:color w:val="000000"/>
-        </w:rPr>
-        <w:t xml:space="preserve">  Read in the tag and the word.  If the enter the tag h1 and the words Hello Boss!  Then you would get &lt;h1&gt;Hello Boss&lt;/h1&gt;</w:t>
+        <w:t>   Read in the tag and the word.  If the enter the tag h1 and the words Hello Boss!  Then you would get &lt;h1&gt;Hello Boss&lt;/h1&gt;</w:t>
       </w:r>
     </w:p>
     <w:p>
@@ -146,7 +310,61 @@
           <w:rFonts w:ascii="Verdana" w:hAnsi="Verdana"/>
           <w:color w:val="000000"/>
         </w:rPr>
-        <w:t>Given an "out" string length 4, such as "&lt;&lt;&gt;&gt;", and a word, return a new string where the word is in the middle of the out string, e.g. "&lt;&lt;word&gt;&gt;". Note: use str.substring(i, j) to extract the String starting at index i and going up to but not including index j.</w:t>
+        <w:t xml:space="preserve">Given an "out" string length 4, such as "&lt;&lt;&gt;&gt;", and a word, return a new string where the word is in the middle of the out string, e.g. "&lt;&lt;word&gt;&gt;". Note: use </w:t>
+      </w:r>
+      <w:proofErr w:type="spellStart"/>
+      <w:r>
+        <w:rPr>
+          <w:rStyle w:val="apple-style-span"/>
+          <w:rFonts w:ascii="Verdana" w:hAnsi="Verdana"/>
+          <w:color w:val="000000"/>
+        </w:rPr>
+        <w:t>str.substring</w:t>
+      </w:r>
+      <w:proofErr w:type="spellEnd"/>
+      <w:r>
+        <w:rPr>
+          <w:rStyle w:val="apple-style-span"/>
+          <w:rFonts w:ascii="Verdana" w:hAnsi="Verdana"/>
+          <w:color w:val="000000"/>
+        </w:rPr>
+        <w:t>(</w:t>
+      </w:r>
+      <w:proofErr w:type="spellStart"/>
+      <w:r>
+        <w:rPr>
+          <w:rStyle w:val="apple-style-span"/>
+          <w:rFonts w:ascii="Verdana" w:hAnsi="Verdana"/>
+          <w:color w:val="000000"/>
+        </w:rPr>
+        <w:t>i</w:t>
+      </w:r>
+      <w:proofErr w:type="spellEnd"/>
+      <w:r>
+        <w:rPr>
+          <w:rStyle w:val="apple-style-span"/>
+          <w:rFonts w:ascii="Verdana" w:hAnsi="Verdana"/>
+          <w:color w:val="000000"/>
+        </w:rPr>
+        <w:t xml:space="preserve">, j) to extract the String starting at index </w:t>
+      </w:r>
+      <w:proofErr w:type="spellStart"/>
+      <w:r>
+        <w:rPr>
+          <w:rStyle w:val="apple-style-span"/>
+          <w:rFonts w:ascii="Verdana" w:hAnsi="Verdana"/>
+          <w:color w:val="000000"/>
+        </w:rPr>
+        <w:t>i</w:t>
+      </w:r>
+      <w:proofErr w:type="spellEnd"/>
+      <w:r>
+        <w:rPr>
+          <w:rStyle w:val="apple-style-span"/>
+          <w:rFonts w:ascii="Verdana" w:hAnsi="Verdana"/>
+          <w:color w:val="000000"/>
+        </w:rPr>
+        <w:t xml:space="preserve"> and going up to but not including index j.</w:t>
       </w:r>
       <w:r>
         <w:rPr>
@@ -154,15 +372,7 @@
           <w:rFonts w:ascii="Verdana" w:hAnsi="Verdana"/>
           <w:color w:val="000000"/>
         </w:rPr>
-        <w:t> </w:t>
-      </w:r>
-      <w:r>
-        <w:rPr>
-          <w:rStyle w:val="apple-converted-space"/>
-          <w:rFonts w:ascii="Verdana" w:hAnsi="Verdana"/>
-          <w:color w:val="000000"/>
-        </w:rPr>
-        <w:t>Read in the out and the word from the keyboard.</w:t>
+        <w:t> Read in the out and the word from the keyboard.</w:t>
       </w:r>
     </w:p>
     <w:p>
@@ -187,23 +397,7 @@
           <w:rFonts w:ascii="Verdana" w:hAnsi="Verdana"/>
           <w:color w:val="000000"/>
         </w:rPr>
-        <w:t xml:space="preserve">Given a string, </w:t>
-      </w:r>
-      <w:r>
-        <w:rPr>
-          <w:rStyle w:val="apple-style-span"/>
-          <w:rFonts w:ascii="Verdana" w:hAnsi="Verdana"/>
-          <w:color w:val="000000"/>
-        </w:rPr>
-        <w:t>create and display</w:t>
-      </w:r>
-      <w:r>
-        <w:rPr>
-          <w:rStyle w:val="apple-style-span"/>
-          <w:rFonts w:ascii="Verdana" w:hAnsi="Verdana"/>
-          <w:color w:val="000000"/>
-        </w:rPr>
-        <w:t xml:space="preserve"> a new string made of 3 copies of the last 2 chars of the original string. The string length will be at least 2.</w:t>
+        <w:t>Given a string, create and display a new string made of 3 copies of the last 2 chars of the original string. The string length will be at least 2.</w:t>
       </w:r>
       <w:r>
         <w:rPr>
@@ -211,15 +405,25 @@
           <w:rFonts w:ascii="Verdana" w:hAnsi="Verdana"/>
           <w:color w:val="000000"/>
         </w:rPr>
-        <w:t> </w:t>
-      </w:r>
+        <w:t xml:space="preserve"> Hello would display </w:t>
+      </w:r>
+      <w:proofErr w:type="spellStart"/>
       <w:r>
         <w:rPr>
           <w:rStyle w:val="apple-converted-space"/>
           <w:rFonts w:ascii="Verdana" w:hAnsi="Verdana"/>
           <w:color w:val="000000"/>
         </w:rPr>
-        <w:t>Hello would display lololo.</w:t>
+        <w:t>lololo</w:t>
+      </w:r>
+      <w:proofErr w:type="spellEnd"/>
+      <w:r>
+        <w:rPr>
+          <w:rStyle w:val="apple-converted-space"/>
+          <w:rFonts w:ascii="Verdana" w:hAnsi="Verdana"/>
+          <w:color w:val="000000"/>
+        </w:rPr>
+        <w:t>.</w:t>
       </w:r>
     </w:p>
     <w:p>
@@ -244,32 +448,46 @@
           <w:rFonts w:ascii="Verdana" w:hAnsi="Verdana"/>
           <w:color w:val="000000"/>
         </w:rPr>
-        <w:t xml:space="preserve">Given a string, return the string made of its first two chars, so the String "Hello" yields "He". If the string is shorter than length 2, return whatever there is, so "X" yields "X", and the empty string "" yields the empty string "". Note that str.length() returns the length of a </w:t>
-      </w:r>
-      <w:r>
-        <w:rPr>
-          <w:rStyle w:val="apple-style-span"/>
-          <w:rFonts w:ascii="Verdana" w:hAnsi="Verdana"/>
-          <w:color w:val="000000"/>
-        </w:rPr>
-        <w:t>S</w:t>
-      </w:r>
-      <w:r>
-        <w:rPr>
-          <w:rStyle w:val="apple-style-span"/>
-          <w:rFonts w:ascii="Verdana" w:hAnsi="Verdana"/>
-          <w:color w:val="000000"/>
-        </w:rPr>
-        <w:t>tring</w:t>
-      </w:r>
-      <w:r>
-        <w:rPr>
-          <w:rStyle w:val="apple-style-span"/>
-          <w:rFonts w:ascii="Verdana" w:hAnsi="Verdana"/>
-          <w:color w:val="000000"/>
-        </w:rPr>
-        <w:t>.</w:t>
-      </w:r>
+        <w:t xml:space="preserve">Given a string, return the string made of its first two chars, so the String "Hello" yields "He". Note that </w:t>
+      </w:r>
+      <w:proofErr w:type="spellStart"/>
+      <w:proofErr w:type="gramStart"/>
+      <w:r>
+        <w:rPr>
+          <w:rStyle w:val="apple-style-span"/>
+          <w:rFonts w:ascii="Verdana" w:hAnsi="Verdana"/>
+          <w:color w:val="000000"/>
+        </w:rPr>
+        <w:t>str.length</w:t>
+      </w:r>
+      <w:proofErr w:type="spellEnd"/>
+      <w:r>
+        <w:rPr>
+          <w:rStyle w:val="apple-style-span"/>
+          <w:rFonts w:ascii="Verdana" w:hAnsi="Verdana"/>
+          <w:color w:val="000000"/>
+        </w:rPr>
+        <w:t>(</w:t>
+      </w:r>
+      <w:proofErr w:type="gramEnd"/>
+      <w:r>
+        <w:rPr>
+          <w:rStyle w:val="apple-style-span"/>
+          <w:rFonts w:ascii="Verdana" w:hAnsi="Verdana"/>
+          <w:color w:val="000000"/>
+        </w:rPr>
+        <w:t>) returns the length of a String</w:t>
+      </w:r>
+      <w:r>
+        <w:rPr>
+          <w:rStyle w:val="apple-style-span"/>
+          <w:rFonts w:ascii="Verdana" w:hAnsi="Verdana"/>
+          <w:color w:val="000000"/>
+        </w:rPr>
+        <w:t>". The string length will be at least 2.</w:t>
+      </w:r>
+      <w:bookmarkStart w:id="0" w:name="_GoBack"/>
+      <w:bookmarkEnd w:id="0"/>
     </w:p>
     <w:p>
       <w:pPr>
@@ -293,15 +511,25 @@
           <w:rFonts w:ascii="Verdana" w:hAnsi="Verdana"/>
           <w:color w:val="000000"/>
         </w:rPr>
-        <w:t>Given a string of even length, return the first half. So the string "WooHoo" yields "Woo"</w:t>
-      </w:r>
-      <w:r>
-        <w:rPr>
-          <w:rStyle w:val="apple-style-span"/>
-          <w:rFonts w:ascii="Verdana" w:hAnsi="Verdana"/>
-          <w:color w:val="000000"/>
-        </w:rPr>
-        <w:t>.</w:t>
+        <w:t>Given a string of even length, return the first half. So the string "</w:t>
+      </w:r>
+      <w:proofErr w:type="spellStart"/>
+      <w:r>
+        <w:rPr>
+          <w:rStyle w:val="apple-style-span"/>
+          <w:rFonts w:ascii="Verdana" w:hAnsi="Verdana"/>
+          <w:color w:val="000000"/>
+        </w:rPr>
+        <w:t>WooHoo</w:t>
+      </w:r>
+      <w:proofErr w:type="spellEnd"/>
+      <w:r>
+        <w:rPr>
+          <w:rStyle w:val="apple-style-span"/>
+          <w:rFonts w:ascii="Verdana" w:hAnsi="Verdana"/>
+          <w:color w:val="000000"/>
+        </w:rPr>
+        <w:t>" yields "Woo".</w:t>
       </w:r>
     </w:p>
     <w:p>
@@ -339,7 +567,7 @@
         <w:spacing w:after="0" w:line="240" w:lineRule="auto"/>
         <w:ind w:left="1440" w:hanging="1440"/>
         <w:rPr>
-          <w:rStyle w:val="apple-converted-space"/>
+          <w:rStyle w:val="apple-style-span"/>
           <w:rFonts w:ascii="Verdana" w:eastAsia="Times New Roman" w:hAnsi="Verdana" w:cs="Times New Roman"/>
           <w:sz w:val="24"/>
           <w:szCs w:val="24"/>
@@ -351,15 +579,7 @@
           <w:rFonts w:ascii="Verdana" w:hAnsi="Verdana"/>
           <w:color w:val="000000"/>
         </w:rPr>
-        <w:t>Given 2 strings, a and b, return a string of the form short+long+short, with the shorter string on the outside and the longer string on the inside. The strings will not be the same length, but they may be empty (length 0).</w:t>
-      </w:r>
-      <w:r>
-        <w:rPr>
-          <w:rStyle w:val="apple-converted-space"/>
-          <w:rFonts w:ascii="Verdana" w:hAnsi="Verdana"/>
-          <w:color w:val="000000"/>
-        </w:rPr>
-        <w:t> </w:t>
+        <w:t>Given 2 strings, return their concatenation, except omit the first char of each. The strings will be at least length 1.</w:t>
       </w:r>
     </w:p>
     <w:p>
@@ -384,7 +604,43 @@
           <w:rFonts w:ascii="Verdana" w:hAnsi="Verdana"/>
           <w:color w:val="000000"/>
         </w:rPr>
-        <w:t>Given 2 strings, return their concatenation, except omit the first char of each. The strings will be at least length 1.</w:t>
+        <w:t xml:space="preserve">Given a string, return a "rotated left 2" version where the first 2 chars are moved to the end. The string length will be at least 2.  Hello will give </w:t>
+      </w:r>
+      <w:proofErr w:type="spellStart"/>
+      <w:r>
+        <w:rPr>
+          <w:rStyle w:val="apple-style-span"/>
+          <w:rFonts w:ascii="Verdana" w:hAnsi="Verdana"/>
+          <w:color w:val="000000"/>
+        </w:rPr>
+        <w:t>lloHe</w:t>
+      </w:r>
+      <w:proofErr w:type="spellEnd"/>
+      <w:r>
+        <w:rPr>
+          <w:rStyle w:val="apple-style-span"/>
+          <w:rFonts w:ascii="Verdana" w:hAnsi="Verdana"/>
+          <w:color w:val="000000"/>
+        </w:rPr>
+        <w:t xml:space="preserve"> and java will give </w:t>
+      </w:r>
+      <w:proofErr w:type="spellStart"/>
+      <w:r>
+        <w:rPr>
+          <w:rStyle w:val="apple-style-span"/>
+          <w:rFonts w:ascii="Verdana" w:hAnsi="Verdana"/>
+          <w:color w:val="000000"/>
+        </w:rPr>
+        <w:t>vaja</w:t>
+      </w:r>
+      <w:proofErr w:type="spellEnd"/>
+      <w:r>
+        <w:rPr>
+          <w:rStyle w:val="apple-style-span"/>
+          <w:rFonts w:ascii="Verdana" w:hAnsi="Verdana"/>
+          <w:color w:val="000000"/>
+        </w:rPr>
+        <w:t>.</w:t>
       </w:r>
     </w:p>
     <w:p>
@@ -409,63 +665,56 @@
           <w:rFonts w:ascii="Verdana" w:hAnsi="Verdana"/>
           <w:color w:val="000000"/>
         </w:rPr>
-        <w:t>Given a string, return a "rotated left 2" version where the first 2 chars are moved to the end. The string length will be at least 2</w:t>
-      </w:r>
-      <w:r>
-        <w:rPr>
-          <w:rStyle w:val="apple-style-span"/>
-          <w:rFonts w:ascii="Verdana" w:hAnsi="Verdana"/>
-          <w:color w:val="000000"/>
-        </w:rPr>
-        <w:t>.  Hello will give lloHe and java will give vaja.</w:t>
+        <w:t xml:space="preserve">Given a string, return a "rotated right 2" version where the last 2 chars are moved to the start. The string length will be at least 2.  Hello </w:t>
+      </w:r>
+      <w:proofErr w:type="gramStart"/>
+      <w:r>
+        <w:rPr>
+          <w:rStyle w:val="apple-style-span"/>
+          <w:rFonts w:ascii="Verdana" w:hAnsi="Verdana"/>
+          <w:color w:val="000000"/>
+        </w:rPr>
+        <w:t>will</w:t>
+      </w:r>
+      <w:proofErr w:type="gramEnd"/>
+      <w:r>
+        <w:rPr>
+          <w:rStyle w:val="apple-style-span"/>
+          <w:rFonts w:ascii="Verdana" w:hAnsi="Verdana"/>
+          <w:color w:val="000000"/>
+        </w:rPr>
+        <w:t xml:space="preserve"> yield </w:t>
+      </w:r>
+      <w:proofErr w:type="spellStart"/>
+      <w:r>
+        <w:rPr>
+          <w:rStyle w:val="apple-style-span"/>
+          <w:rFonts w:ascii="Verdana" w:hAnsi="Verdana"/>
+          <w:color w:val="000000"/>
+        </w:rPr>
+        <w:t>loHel</w:t>
+      </w:r>
+      <w:proofErr w:type="spellEnd"/>
+      <w:r>
+        <w:rPr>
+          <w:rStyle w:val="apple-style-span"/>
+          <w:rFonts w:ascii="Verdana" w:hAnsi="Verdana"/>
+          <w:color w:val="000000"/>
+        </w:rPr>
+        <w:t>.</w:t>
       </w:r>
     </w:p>
     <w:p>
       <w:pPr>
         <w:pStyle w:val="ListParagraph"/>
-        <w:numPr>
-          <w:ilvl w:val="0"/>
-          <w:numId w:val="3"/>
-        </w:numPr>
         <w:spacing w:after="0" w:line="240" w:lineRule="auto"/>
-        <w:ind w:left="1440" w:hanging="1440"/>
-        <w:rPr>
-          <w:rStyle w:val="apple-style-span"/>
+        <w:ind w:left="1440"/>
+        <w:rPr>
           <w:rFonts w:ascii="Verdana" w:eastAsia="Times New Roman" w:hAnsi="Verdana" w:cs="Times New Roman"/>
           <w:sz w:val="24"/>
           <w:szCs w:val="24"/>
         </w:rPr>
       </w:pPr>
-      <w:r>
-        <w:rPr>
-          <w:rStyle w:val="apple-style-span"/>
-          <w:rFonts w:ascii="Verdana" w:hAnsi="Verdana"/>
-          <w:color w:val="000000"/>
-        </w:rPr>
-        <w:t>Given a string, return a "rotated right 2" version where the last 2 chars are moved to the start. The string length will be at least 2</w:t>
-      </w:r>
-      <w:r>
-        <w:rPr>
-          <w:rStyle w:val="apple-style-span"/>
-          <w:rFonts w:ascii="Verdana" w:hAnsi="Verdana"/>
-          <w:color w:val="000000"/>
-        </w:rPr>
-        <w:t>.  Hello will yield loHel.</w:t>
-      </w:r>
-    </w:p>
-    <w:p>
-      <w:pPr>
-        <w:pStyle w:val="ListParagraph"/>
-        <w:spacing w:after="0" w:line="240" w:lineRule="auto"/>
-        <w:ind w:left="1440"/>
-        <w:rPr>
-          <w:rFonts w:ascii="Verdana" w:eastAsia="Times New Roman" w:hAnsi="Verdana" w:cs="Times New Roman"/>
-          <w:sz w:val="24"/>
-          <w:szCs w:val="24"/>
-        </w:rPr>
-      </w:pPr>
-      <w:bookmarkStart w:id="0" w:name="_GoBack"/>
-      <w:bookmarkEnd w:id="0"/>
     </w:p>
     <w:p>
       <w:pPr>
@@ -483,7 +732,7 @@
 </file>
 
 <file path=word/numbering.xml><?xml version="1.0" encoding="utf-8"?>
-<w:numbering xmlns:wpc="http://schemas.microsoft.com/office/word/2010/wordprocessingCanvas" xmlns:mc="http://schemas.openxmlformats.org/markup-compatibility/2006" xmlns:o="urn:schemas-microsoft-com:office:office" xmlns:r="http://schemas.openxmlformats.org/officeDocument/2006/relationships" xmlns:m="http://schemas.openxmlformats.org/officeDocument/2006/math" xmlns:v="urn:schemas-microsoft-com:vml" xmlns:wp14="http://schemas.microsoft.com/office/word/2010/wordprocessingDrawing" xmlns:wp="http://schemas.openxmlformats.org/drawingml/2006/wordprocessingDrawing" xmlns:w10="urn:schemas-microsoft-com:office:word" xmlns:w="http://schemas.openxmlformats.org/wordprocessingml/2006/main" xmlns:w14="http://schemas.microsoft.com/office/word/2010/wordml" xmlns:wpg="http://schemas.microsoft.com/office/word/2010/wordprocessingGroup" xmlns:wpi="http://schemas.microsoft.com/office/word/2010/wordprocessingInk" xmlns:wne="http://schemas.microsoft.com/office/word/2006/wordml" xmlns:wps="http://schemas.microsoft.com/office/word/2010/wordprocessingShape" mc:Ignorable="w14 wp14">
+<w:numbering xmlns:wpc="http://schemas.microsoft.com/office/word/2010/wordprocessingCanvas" xmlns:mc="http://schemas.openxmlformats.org/markup-compatibility/2006" xmlns:o="urn:schemas-microsoft-com:office:office" xmlns:r="http://schemas.openxmlformats.org/officeDocument/2006/relationships" xmlns:m="http://schemas.openxmlformats.org/officeDocument/2006/math" xmlns:v="urn:schemas-microsoft-com:vml" xmlns:wp14="http://schemas.microsoft.com/office/word/2010/wordprocessingDrawing" xmlns:wp="http://schemas.openxmlformats.org/drawingml/2006/wordprocessingDrawing" xmlns:w10="urn:schemas-microsoft-com:office:word" xmlns:w="http://schemas.openxmlformats.org/wordprocessingml/2006/main" xmlns:w14="http://schemas.microsoft.com/office/word/2010/wordml" xmlns:w15="http://schemas.microsoft.com/office/word/2012/wordml" xmlns:wpg="http://schemas.microsoft.com/office/word/2010/wordprocessingGroup" xmlns:wpi="http://schemas.microsoft.com/office/word/2010/wordprocessingInk" xmlns:wne="http://schemas.microsoft.com/office/word/2006/wordml" xmlns:wps="http://schemas.microsoft.com/office/word/2010/wordprocessingShape" mc:Ignorable="w14 w15 wp14">
   <w:abstractNum w:abstractNumId="0">
     <w:nsid w:val="228B554A"/>
     <w:multiLevelType w:val="hybridMultilevel"/>
@@ -761,7 +1010,7 @@
 </file>
 
 <file path=word/styles.xml><?xml version="1.0" encoding="utf-8"?>
-<w:styles xmlns:mc="http://schemas.openxmlformats.org/markup-compatibility/2006" xmlns:r="http://schemas.openxmlformats.org/officeDocument/2006/relationships" xmlns:w="http://schemas.openxmlformats.org/wordprocessingml/2006/main" xmlns:w14="http://schemas.microsoft.com/office/word/2010/wordml" mc:Ignorable="w14">
+<w:styles xmlns:mc="http://schemas.openxmlformats.org/markup-compatibility/2006" xmlns:r="http://schemas.openxmlformats.org/officeDocument/2006/relationships" xmlns:w="http://schemas.openxmlformats.org/wordprocessingml/2006/main" xmlns:w14="http://schemas.microsoft.com/office/word/2010/wordml" xmlns:w15="http://schemas.microsoft.com/office/word/2012/wordml" mc:Ignorable="w14 w15">
   <w:docDefaults>
     <w:rPrDefault>
       <w:rPr>
@@ -777,432 +1026,378 @@
       </w:pPr>
     </w:pPrDefault>
   </w:docDefaults>
-  <w:latentStyles w:defLockedState="0" w:defUIPriority="99" w:defSemiHidden="1" w:defUnhideWhenUsed="1" w:defQFormat="0" w:count="267">
-    <w:lsdException w:name="Normal" w:semiHidden="0" w:uiPriority="0" w:unhideWhenUsed="0" w:qFormat="1"/>
-    <w:lsdException w:name="heading 1" w:semiHidden="0" w:uiPriority="9" w:unhideWhenUsed="0" w:qFormat="1"/>
-    <w:lsdException w:name="heading 2" w:uiPriority="9" w:qFormat="1"/>
-    <w:lsdException w:name="heading 3" w:uiPriority="9" w:qFormat="1"/>
-    <w:lsdException w:name="heading 4" w:uiPriority="9" w:qFormat="1"/>
-    <w:lsdException w:name="heading 5" w:uiPriority="9" w:qFormat="1"/>
-    <w:lsdException w:name="heading 6" w:uiPriority="9" w:qFormat="1"/>
-    <w:lsdException w:name="heading 7" w:uiPriority="9" w:qFormat="1"/>
-    <w:lsdException w:name="heading 8" w:uiPriority="9" w:qFormat="1"/>
-    <w:lsdException w:name="heading 9" w:uiPriority="9" w:qFormat="1"/>
-    <w:lsdException w:name="toc 1" w:uiPriority="39"/>
-    <w:lsdException w:name="toc 2" w:uiPriority="39"/>
-    <w:lsdException w:name="toc 3" w:uiPriority="39"/>
-    <w:lsdException w:name="toc 4" w:uiPriority="39"/>
-    <w:lsdException w:name="toc 5" w:uiPriority="39"/>
-    <w:lsdException w:name="toc 6" w:uiPriority="39"/>
-    <w:lsdException w:name="toc 7" w:uiPriority="39"/>
-    <w:lsdException w:name="toc 8" w:uiPriority="39"/>
-    <w:lsdException w:name="toc 9" w:uiPriority="39"/>
-    <w:lsdException w:name="caption" w:uiPriority="35" w:qFormat="1"/>
-    <w:lsdException w:name="Title" w:semiHidden="0" w:uiPriority="10" w:unhideWhenUsed="0" w:qFormat="1"/>
-    <w:lsdException w:name="Default Paragraph Font" w:uiPriority="1"/>
-    <w:lsdException w:name="Subtitle" w:semiHidden="0" w:uiPriority="11" w:unhideWhenUsed="0" w:qFormat="1"/>
-    <w:lsdException w:name="Strong" w:semiHidden="0" w:uiPriority="22" w:unhideWhenUsed="0" w:qFormat="1"/>
-    <w:lsdException w:name="Emphasis" w:semiHidden="0" w:uiPriority="20" w:unhideWhenUsed="0" w:qFormat="1"/>
-    <w:lsdException w:name="Table Grid" w:semiHidden="0" w:uiPriority="59" w:unhideWhenUsed="0"/>
-    <w:lsdException w:name="Placeholder Text" w:unhideWhenUsed="0"/>
-    <w:lsdException w:name="No Spacing" w:semiHidden="0" w:uiPriority="1" w:unhideWhenUsed="0" w:qFormat="1"/>
-    <w:lsdException w:name="Light Shading" w:semiHidden="0" w:uiPriority="60" w:unhideWhenUsed="0"/>
-    <w:lsdException w:name="Light List" w:semiHidden="0" w:uiPriority="61" w:unhideWhenUsed="0"/>
-    <w:lsdException w:name="Light Grid" w:semiHidden="0" w:uiPriority="62" w:unhideWhenUsed="0"/>
-    <w:lsdException w:name="Medium Shading 1" w:semiHidden="0" w:uiPriority="63" w:unhideWhenUsed="0"/>
-    <w:lsdException w:name="Medium Shading 2" w:semiHidden="0" w:uiPriority="64" w:unhideWhenUsed="0"/>
-    <w:lsdException w:name="Medium List 1" w:semiHidden="0" w:uiPriority="65" w:unhideWhenUsed="0"/>
-    <w:lsdException w:name="Medium List 2" w:semiHidden="0" w:uiPriority="66" w:unhideWhenUsed="0"/>
-    <w:lsdException w:name="Medium Grid 1" w:semiHidden="0" w:uiPriority="67" w:unhideWhenUsed="0"/>
-    <w:lsdException w:name="Medium Grid 2" w:semiHidden="0" w:uiPriority="68" w:unhideWhenUsed="0"/>
-    <w:lsdException w:name="Medium Grid 3" w:semiHidden="0" w:uiPriority="69" w:unhideWhenUsed="0"/>
-    <w:lsdException w:name="Dark List" w:semiHidden="0" w:uiPriority="70" w:unhideWhenUsed="0"/>
-    <w:lsdException w:name="Colorful Shading" w:semiHidden="0" w:uiPriority="71" w:unhideWhenUsed="0"/>
-    <w:lsdException w:name="Colorful List" w:semiHidden="0" w:uiPriority="72" w:unhideWhenUsed="0"/>
-    <w:lsdException w:name="Colorful Grid" w:semiHidden="0" w:uiPriority="73" w:unhideWhenUsed="0"/>
-    <w:lsdException w:name="Light Shading Accent 1" w:semiHidden="0" w:uiPriority="60" w:unhideWhenUsed="0"/>
-    <w:lsdException w:name="Light List Accent 1" w:semiHidden="0" w:uiPriority="61" w:unhideWhenUsed="0"/>
-    <w:lsdException w:name="Light Grid Accent 1" w:semiHidden="0" w:uiPriority="62" w:unhideWhenUsed="0"/>
-    <w:lsdException w:name="Medium Shading 1 Accent 1" w:semiHidden="0" w:uiPriority="63" w:unhideWhenUsed="0"/>
-    <w:lsdException w:name="Medium Shading 2 Accent 1" w:semiHidden="0" w:uiPriority="64" w:unhideWhenUsed="0"/>
-    <w:lsdException w:name="Medium List 1 Accent 1" w:semiHidden="0" w:uiPriority="65" w:unhideWhenUsed="0"/>
-    <w:lsdException w:name="Revision" w:unhideWhenUsed="0"/>
-    <w:lsdException w:name="List Paragraph" w:semiHidden="0" w:uiPriority="34" w:unhideWhenUsed="0" w:qFormat="1"/>
-    <w:lsdException w:name="Quote" w:semiHidden="0" w:uiPriority="29" w:unhideWhenUsed="0" w:qFormat="1"/>
-    <w:lsdException w:name="Intense Quote" w:semiHidden="0" w:uiPriority="30" w:unhideWhenUsed="0" w:qFormat="1"/>
-    <w:lsdException w:name="Medium List 2 Accent 1" w:semiHidden="0" w:uiPriority="66" w:unhideWhenUsed="0"/>
-    <w:lsdException w:name="Medium Grid 1 Accent 1" w:semiHidden="0" w:uiPriority="67" w:unhideWhenUsed="0"/>
-    <w:lsdException w:name="Medium Grid 2 Accent 1" w:semiHidden="0" w:uiPriority="68" w:unhideWhenUsed="0"/>
-    <w:lsdException w:name="Medium Grid 3 Accent 1" w:semiHidden="0" w:uiPriority="69" w:unhideWhenUsed="0"/>
-    <w:lsdException w:name="Dark List Accent 1" w:semiHidden="0" w:uiPriority="70" w:unhideWhenUsed="0"/>
-    <w:lsdException w:name="Colorful Shading Accent 1" w:semiHidden="0" w:uiPriority="71" w:unhideWhenUsed="0"/>
-    <w:lsdException w:name="Colorful List Accent 1" w:semiHidden="0" w:uiPriority="72" w:unhideWhenUsed="0"/>
-    <w:lsdException w:name="Colorful Grid Accent 1" w:semiHidden="0" w:uiPriority="73" w:unhideWhenUsed="0"/>
-    <w:lsdException w:name="Light Shading Accent 2" w:semiHidden="0" w:uiPriority="60" w:unhideWhenUsed="0"/>
-    <w:lsdException w:name="Light List Accent 2" w:semiHidden="0" w:uiPriority="61" w:unhideWhenUsed="0"/>
-    <w:lsdException w:name="Light Grid Accent 2" w:semiHidden="0" w:uiPriority="62" w:unhideWhenUsed="0"/>
-    <w:lsdException w:name="Medium Shading 1 Accent 2" w:semiHidden="0" w:uiPriority="63" w:unhideWhenUsed="0"/>
-    <w:lsdException w:name="Medium Shading 2 Accent 2" w:semiHidden="0" w:uiPriority="64" w:unhideWhenUsed="0"/>
-    <w:lsdException w:name="Medium List 1 Accent 2" w:semiHidden="0" w:uiPriority="65" w:unhideWhenUsed="0"/>
-    <w:lsdException w:name="Medium List 2 Accent 2" w:semiHidden="0" w:uiPriority="66" w:unhideWhenUsed="0"/>
-    <w:lsdException w:name="Medium Grid 1 Accent 2" w:semiHidden="0" w:uiPriority="67" w:unhideWhenUsed="0"/>
-    <w:lsdException w:name="Medium Grid 2 Accent 2" w:semiHidden="0" w:uiPriority="68" w:unhideWhenUsed="0"/>
-    <w:lsdException w:name="Medium Grid 3 Accent 2" w:semiHidden="0" w:uiPriority="69" w:unhideWhenUsed="0"/>
-    <w:lsdException w:name="Dark List Accent 2" w:semiHidden="0" w:uiPriority="70" w:unhideWhenUsed="0"/>
-    <w:lsdException w:name="Colorful Shading Accent 2" w:semiHidden="0" w:uiPriority="71" w:unhideWhenUsed="0"/>
-    <w:lsdException w:name="Colorful List Accent 2" w:semiHidden="0" w:uiPriority="72" w:unhideWhenUsed="0"/>
-    <w:lsdException w:name="Colorful Grid Accent 2" w:semiHidden="0" w:uiPriority="73" w:unhideWhenUsed="0"/>
-    <w:lsdException w:name="Light Shading Accent 3" w:semiHidden="0" w:uiPriority="60" w:unhideWhenUsed="0"/>
-    <w:lsdException w:name="Light List Accent 3" w:semiHidden="0" w:uiPriority="61" w:unhideWhenUsed="0"/>
-    <w:lsdException w:name="Light Grid Accent 3" w:semiHidden="0" w:uiPriority="62" w:unhideWhenUsed="0"/>
-    <w:lsdException w:name="Medium Shading 1 Accent 3" w:semiHidden="0" w:uiPriority="63" w:unhideWhenUsed="0"/>
-    <w:lsdException w:name="Medium Shading 2 Accent 3" w:semiHidden="0" w:uiPriority="64" w:unhideWhenUsed="0"/>
-    <w:lsdException w:name="Medium List 1 Accent 3" w:semiHidden="0" w:uiPriority="65" w:unhideWhenUsed="0"/>
-    <w:lsdException w:name="Medium List 2 Accent 3" w:semiHidden="0" w:uiPriority="66" w:unhideWhenUsed="0"/>
-    <w:lsdException w:name="Medium Grid 1 Accent 3" w:semiHidden="0" w:uiPriority="67" w:unhideWhenUsed="0"/>
-    <w:lsdException w:name="Medium Grid 2 Accent 3" w:semiHidden="0" w:uiPriority="68" w:unhideWhenUsed="0"/>
-    <w:lsdException w:name="Medium Grid 3 Accent 3" w:semiHidden="0" w:uiPriority="69" w:unhideWhenUsed="0"/>
-    <w:lsdException w:name="Dark List Accent 3" w:semiHidden="0" w:uiPriority="70" w:unhideWhenUsed="0"/>
-    <w:lsdException w:name="Colorful Shading Accent 3" w:semiHidden="0" w:uiPriority="71" w:unhideWhenUsed="0"/>
-    <w:lsdException w:name="Colorful List Accent 3" w:semiHidden="0" w:uiPriority="72" w:unhideWhenUsed="0"/>
-    <w:lsdException w:name="Colorful Grid Accent 3" w:semiHidden="0" w:uiPriority="73" w:unhideWhenUsed="0"/>
-    <w:lsdException w:name="Light Shading Accent 4" w:semiHidden="0" w:uiPriority="60" w:unhideWhenUsed="0"/>
-    <w:lsdException w:name="Light List Accent 4" w:semiHidden="0" w:uiPriority="61" w:unhideWhenUsed="0"/>
-    <w:lsdException w:name="Light Grid Accent 4" w:semiHidden="0" w:uiPriority="62" w:unhideWhenUsed="0"/>
-    <w:lsdException w:name="Medium Shading 1 Accent 4" w:semiHidden="0" w:uiPriority="63" w:unhideWhenUsed="0"/>
-    <w:lsdException w:name="Medium Shading 2 Accent 4" w:semiHidden="0" w:uiPriority="64" w:unhideWhenUsed="0"/>
-    <w:lsdException w:name="Medium List 1 Accent 4" w:semiHidden="0" w:uiPriority="65" w:unhideWhenUsed="0"/>
-    <w:lsdException w:name="Medium List 2 Accent 4" w:semiHidden="0" w:uiPriority="66" w:unhideWhenUsed="0"/>
-    <w:lsdException w:name="Medium Grid 1 Accent 4" w:semiHidden="0" w:uiPriority="67" w:unhideWhenUsed="0"/>
-    <w:lsdException w:name="Medium Grid 2 Accent 4" w:semiHidden="0" w:uiPriority="68" w:unhideWhenUsed="0"/>
-    <w:lsdException w:name="Medium Grid 3 Accent 4" w:semiHidden="0" w:uiPriority="69" w:unhideWhenUsed="0"/>
-    <w:lsdException w:name="Dark List Accent 4" w:semiHidden="0" w:uiPriority="70" w:unhideWhenUsed="0"/>
-    <w:lsdException w:name="Colorful Shading Accent 4" w:semiHidden="0" w:uiPriority="71" w:unhideWhenUsed="0"/>
-    <w:lsdException w:name="Colorful List Accent 4" w:semiHidden="0" w:uiPriority="72" w:unhideWhenUsed="0"/>
-    <w:lsdException w:name="Colorful Grid Accent 4" w:semiHidden="0" w:uiPriority="73" w:unhideWhenUsed="0"/>
-    <w:lsdException w:name="Light Shading Accent 5" w:semiHidden="0" w:uiPriority="60" w:unhideWhenUsed="0"/>
-    <w:lsdException w:name="Light List Accent 5" w:semiHidden="0" w:uiPriority="61" w:unhideWhenUsed="0"/>
-    <w:lsdException w:name="Light Grid Accent 5" w:semiHidden="0" w:uiPriority="62" w:unhideWhenUsed="0"/>
-    <w:lsdException w:name="Medium Shading 1 Accent 5" w:semiHidden="0" w:uiPriority="63" w:unhideWhenUsed="0"/>
-    <w:lsdException w:name="Medium Shading 2 Accent 5" w:semiHidden="0" w:uiPriority="64" w:unhideWhenUsed="0"/>
-    <w:lsdException w:name="Medium List 1 Accent 5" w:semiHidden="0" w:uiPriority="65" w:unhideWhenUsed="0"/>
-    <w:lsdException w:name="Medium List 2 Accent 5" w:semiHidden="0" w:uiPriority="66" w:unhideWhenUsed="0"/>
-    <w:lsdException w:name="Medium Grid 1 Accent 5" w:semiHidden="0" w:uiPriority="67" w:unhideWhenUsed="0"/>
-    <w:lsdException w:name="Medium Grid 2 Accent 5" w:semiHidden="0" w:uiPriority="68" w:unhideWhenUsed="0"/>
-    <w:lsdException w:name="Medium Grid 3 Accent 5" w:semiHidden="0" w:uiPriority="69" w:unhideWhenUsed="0"/>
-    <w:lsdException w:name="Dark List Accent 5" w:semiHidden="0" w:uiPriority="70" w:unhideWhenUsed="0"/>
-    <w:lsdException w:name="Colorful Shading Accent 5" w:semiHidden="0" w:uiPriority="71" w:unhideWhenUsed="0"/>
-    <w:lsdException w:name="Colorful List Accent 5" w:semiHidden="0" w:uiPriority="72" w:unhideWhenUsed="0"/>
-    <w:lsdException w:name="Colorful Grid Accent 5" w:semiHidden="0" w:uiPriority="73" w:unhideWhenUsed="0"/>
-    <w:lsdException w:name="Light Shading Accent 6" w:semiHidden="0" w:uiPriority="60" w:unhideWhenUsed="0"/>
-    <w:lsdException w:name="Light List Accent 6" w:semiHidden="0" w:uiPriority="61" w:unhideWhenUsed="0"/>
-    <w:lsdException w:name="Light Grid Accent 6" w:semiHidden="0" w:uiPriority="62" w:unhideWhenUsed="0"/>
-    <w:lsdException w:name="Medium Shading 1 Accent 6" w:semiHidden="0" w:uiPriority="63" w:unhideWhenUsed="0"/>
-    <w:lsdException w:name="Medium Shading 2 Accent 6" w:semiHidden="0" w:uiPriority="64" w:unhideWhenUsed="0"/>
-    <w:lsdException w:name="Medium List 1 Accent 6" w:semiHidden="0" w:uiPriority="65" w:unhideWhenUsed="0"/>
-    <w:lsdException w:name="Medium List 2 Accent 6" w:semiHidden="0" w:uiPriority="66" w:unhideWhenUsed="0"/>
-    <w:lsdException w:name="Medium Grid 1 Accent 6" w:semiHidden="0" w:uiPriority="67" w:unhideWhenUsed="0"/>
-    <w:lsdException w:name="Medium Grid 2 Accent 6" w:semiHidden="0" w:uiPriority="68" w:unhideWhenUsed="0"/>
-    <w:lsdException w:name="Medium Grid 3 Accent 6" w:semiHidden="0" w:uiPriority="69" w:unhideWhenUsed="0"/>
-    <w:lsdException w:name="Dark List Accent 6" w:semiHidden="0" w:uiPriority="70" w:unhideWhenUsed="0"/>
-    <w:lsdException w:name="Colorful Shading Accent 6" w:semiHidden="0" w:uiPriority="71" w:unhideWhenUsed="0"/>
-    <w:lsdException w:name="Colorful List Accent 6" w:semiHidden="0" w:uiPriority="72" w:unhideWhenUsed="0"/>
-    <w:lsdException w:name="Colorful Grid Accent 6" w:semiHidden="0" w:uiPriority="73" w:unhideWhenUsed="0"/>
-    <w:lsdException w:name="Subtle Emphasis" w:semiHidden="0" w:uiPriority="19" w:unhideWhenUsed="0" w:qFormat="1"/>
-    <w:lsdException w:name="Intense Emphasis" w:semiHidden="0" w:uiPriority="21" w:unhideWhenUsed="0" w:qFormat="1"/>
-    <w:lsdException w:name="Subtle Reference" w:semiHidden="0" w:uiPriority="31" w:unhideWhenUsed="0" w:qFormat="1"/>
-    <w:lsdException w:name="Intense Reference" w:semiHidden="0" w:uiPriority="32" w:unhideWhenUsed="0" w:qFormat="1"/>
-    <w:lsdException w:name="Book Title" w:semiHidden="0" w:uiPriority="33" w:unhideWhenUsed="0" w:qFormat="1"/>
-    <w:lsdException w:name="Bibliography" w:uiPriority="37"/>
-    <w:lsdException w:name="TOC Heading" w:uiPriority="39" w:qFormat="1"/>
-  </w:latentStyles>
-  <w:style w:type="paragraph" w:default="1" w:styleId="Normal">
-    <w:name w:val="Normal"/>
-    <w:qFormat/>
-  </w:style>
-  <w:style w:type="paragraph" w:styleId="Heading1">
-    <w:name w:val="heading 1"/>
-    <w:basedOn w:val="Normal"/>
-    <w:next w:val="Normal"/>
-    <w:link w:val="Heading1Char"/>
-    <w:uiPriority w:val="9"/>
-    <w:qFormat/>
-    <w:rsid w:val="00EA3724"/>
-    <w:pPr>
-      <w:keepNext/>
-      <w:keepLines/>
-      <w:spacing w:before="480" w:after="0"/>
-      <w:outlineLvl w:val="0"/>
-    </w:pPr>
-    <w:rPr>
-      <w:rFonts w:asciiTheme="majorHAnsi" w:eastAsiaTheme="majorEastAsia" w:hAnsiTheme="majorHAnsi" w:cstheme="majorBidi"/>
-      <w:b/>
-      <w:bCs/>
-      <w:color w:val="365F91" w:themeColor="accent1" w:themeShade="BF"/>
-      <w:sz w:val="28"/>
-      <w:szCs w:val="28"/>
-    </w:rPr>
-  </w:style>
-  <w:style w:type="character" w:default="1" w:styleId="DefaultParagraphFont">
-    <w:name w:val="Default Paragraph Font"/>
-    <w:uiPriority w:val="1"/>
-    <w:semiHidden/>
-    <w:unhideWhenUsed/>
-  </w:style>
-  <w:style w:type="table" w:default="1" w:styleId="TableNormal">
-    <w:name w:val="Normal Table"/>
-    <w:uiPriority w:val="99"/>
-    <w:semiHidden/>
-    <w:unhideWhenUsed/>
-    <w:tblPr>
-      <w:tblInd w:w="0" w:type="dxa"/>
-      <w:tblCellMar>
-        <w:top w:w="0" w:type="dxa"/>
-        <w:left w:w="108" w:type="dxa"/>
-        <w:bottom w:w="0" w:type="dxa"/>
-        <w:right w:w="108" w:type="dxa"/>
-      </w:tblCellMar>
-    </w:tblPr>
-  </w:style>
-  <w:style w:type="numbering" w:default="1" w:styleId="NoList">
-    <w:name w:val="No List"/>
-    <w:uiPriority w:val="99"/>
-    <w:semiHidden/>
-    <w:unhideWhenUsed/>
-  </w:style>
-  <w:style w:type="paragraph" w:styleId="ListParagraph">
-    <w:name w:val="List Paragraph"/>
-    <w:basedOn w:val="Normal"/>
-    <w:uiPriority w:val="34"/>
-    <w:qFormat/>
-    <w:rsid w:val="00EA3724"/>
-    <w:pPr>
-      <w:ind w:left="720"/>
-      <w:contextualSpacing/>
-    </w:pPr>
-  </w:style>
-  <w:style w:type="character" w:customStyle="1" w:styleId="Heading1Char">
-    <w:name w:val="Heading 1 Char"/>
-    <w:basedOn w:val="DefaultParagraphFont"/>
-    <w:link w:val="Heading1"/>
-    <w:uiPriority w:val="9"/>
-    <w:rsid w:val="00EA3724"/>
-    <w:rPr>
-      <w:rFonts w:asciiTheme="majorHAnsi" w:eastAsiaTheme="majorEastAsia" w:hAnsiTheme="majorHAnsi" w:cstheme="majorBidi"/>
-      <w:b/>
-      <w:bCs/>
-      <w:color w:val="365F91" w:themeColor="accent1" w:themeShade="BF"/>
-      <w:sz w:val="28"/>
-      <w:szCs w:val="28"/>
-    </w:rPr>
-  </w:style>
-  <w:style w:type="paragraph" w:styleId="Title">
-    <w:name w:val="Title"/>
-    <w:basedOn w:val="Normal"/>
-    <w:next w:val="Normal"/>
-    <w:link w:val="TitleChar"/>
-    <w:uiPriority w:val="10"/>
-    <w:qFormat/>
-    <w:rsid w:val="00EA3724"/>
-    <w:pPr>
-      <w:pBdr>
-        <w:bottom w:val="single" w:sz="8" w:space="4" w:color="4F81BD" w:themeColor="accent1"/>
-      </w:pBdr>
-      <w:spacing w:after="300" w:line="240" w:lineRule="auto"/>
-      <w:contextualSpacing/>
-    </w:pPr>
-    <w:rPr>
-      <w:rFonts w:asciiTheme="majorHAnsi" w:eastAsiaTheme="majorEastAsia" w:hAnsiTheme="majorHAnsi" w:cstheme="majorBidi"/>
-      <w:color w:val="17365D" w:themeColor="text2" w:themeShade="BF"/>
-      <w:spacing w:val="5"/>
-      <w:kern w:val="28"/>
-      <w:sz w:val="52"/>
-      <w:szCs w:val="52"/>
-    </w:rPr>
-  </w:style>
-  <w:style w:type="character" w:customStyle="1" w:styleId="TitleChar">
-    <w:name w:val="Title Char"/>
-    <w:basedOn w:val="DefaultParagraphFont"/>
-    <w:link w:val="Title"/>
-    <w:uiPriority w:val="10"/>
-    <w:rsid w:val="00EA3724"/>
-    <w:rPr>
-      <w:rFonts w:asciiTheme="majorHAnsi" w:eastAsiaTheme="majorEastAsia" w:hAnsiTheme="majorHAnsi" w:cstheme="majorBidi"/>
-      <w:color w:val="17365D" w:themeColor="text2" w:themeShade="BF"/>
-      <w:spacing w:val="5"/>
-      <w:kern w:val="28"/>
-      <w:sz w:val="52"/>
-      <w:szCs w:val="52"/>
-    </w:rPr>
-  </w:style>
-  <w:style w:type="character" w:customStyle="1" w:styleId="apple-converted-space">
-    <w:name w:val="apple-converted-space"/>
-    <w:basedOn w:val="DefaultParagraphFont"/>
-    <w:rsid w:val="00EA3724"/>
-  </w:style>
-  <w:style w:type="character" w:customStyle="1" w:styleId="apple-style-span">
-    <w:name w:val="apple-style-span"/>
-    <w:basedOn w:val="DefaultParagraphFont"/>
-    <w:rsid w:val="00EA3724"/>
-  </w:style>
-</w:styles>
-</file>
-
-<file path=word/stylesWithEffects.xml><?xml version="1.0" encoding="utf-8"?>
-<w:styles xmlns:wpc="http://schemas.microsoft.com/office/word/2010/wordprocessingCanvas" xmlns:mc="http://schemas.openxmlformats.org/markup-compatibility/2006" xmlns:o="urn:schemas-microsoft-com:office:office" xmlns:r="http://schemas.openxmlformats.org/officeDocument/2006/relationships" xmlns:m="http://schemas.openxmlformats.org/officeDocument/2006/math" xmlns:v="urn:schemas-microsoft-com:vml" xmlns:wp14="http://schemas.microsoft.com/office/word/2010/wordprocessingDrawing" xmlns:wp="http://schemas.openxmlformats.org/drawingml/2006/wordprocessingDrawing" xmlns:w10="urn:schemas-microsoft-com:office:word" xmlns:w="http://schemas.openxmlformats.org/wordprocessingml/2006/main" xmlns:w14="http://schemas.microsoft.com/office/word/2010/wordml" xmlns:wpg="http://schemas.microsoft.com/office/word/2010/wordprocessingGroup" xmlns:wpi="http://schemas.microsoft.com/office/word/2010/wordprocessingInk" xmlns:wne="http://schemas.microsoft.com/office/word/2006/wordml" xmlns:wps="http://schemas.microsoft.com/office/word/2010/wordprocessingShape" mc:Ignorable="w14 wp14">
-  <w:docDefaults>
-    <w:rPrDefault>
-      <w:rPr>
-        <w:rFonts w:asciiTheme="minorHAnsi" w:eastAsiaTheme="minorHAnsi" w:hAnsiTheme="minorHAnsi" w:cstheme="minorBidi"/>
-        <w:sz w:val="22"/>
-        <w:szCs w:val="22"/>
-        <w:lang w:val="en-US" w:eastAsia="en-US" w:bidi="ar-SA"/>
-      </w:rPr>
-    </w:rPrDefault>
-    <w:pPrDefault>
-      <w:pPr>
-        <w:spacing w:after="200" w:line="276" w:lineRule="auto"/>
-      </w:pPr>
-    </w:pPrDefault>
-  </w:docDefaults>
-  <w:latentStyles w:defLockedState="0" w:defUIPriority="99" w:defSemiHidden="1" w:defUnhideWhenUsed="1" w:defQFormat="0" w:count="267">
-    <w:lsdException w:name="Normal" w:semiHidden="0" w:uiPriority="0" w:unhideWhenUsed="0" w:qFormat="1"/>
-    <w:lsdException w:name="heading 1" w:semiHidden="0" w:uiPriority="9" w:unhideWhenUsed="0" w:qFormat="1"/>
-    <w:lsdException w:name="heading 2" w:uiPriority="9" w:qFormat="1"/>
-    <w:lsdException w:name="heading 3" w:uiPriority="9" w:qFormat="1"/>
-    <w:lsdException w:name="heading 4" w:uiPriority="9" w:qFormat="1"/>
-    <w:lsdException w:name="heading 5" w:uiPriority="9" w:qFormat="1"/>
-    <w:lsdException w:name="heading 6" w:uiPriority="9" w:qFormat="1"/>
-    <w:lsdException w:name="heading 7" w:uiPriority="9" w:qFormat="1"/>
-    <w:lsdException w:name="heading 8" w:uiPriority="9" w:qFormat="1"/>
-    <w:lsdException w:name="heading 9" w:uiPriority="9" w:qFormat="1"/>
-    <w:lsdException w:name="toc 1" w:uiPriority="39"/>
-    <w:lsdException w:name="toc 2" w:uiPriority="39"/>
-    <w:lsdException w:name="toc 3" w:uiPriority="39"/>
-    <w:lsdException w:name="toc 4" w:uiPriority="39"/>
-    <w:lsdException w:name="toc 5" w:uiPriority="39"/>
-    <w:lsdException w:name="toc 6" w:uiPriority="39"/>
-    <w:lsdException w:name="toc 7" w:uiPriority="39"/>
-    <w:lsdException w:name="toc 8" w:uiPriority="39"/>
-    <w:lsdException w:name="toc 9" w:uiPriority="39"/>
-    <w:lsdException w:name="caption" w:uiPriority="35" w:qFormat="1"/>
-    <w:lsdException w:name="Title" w:semiHidden="0" w:uiPriority="10" w:unhideWhenUsed="0" w:qFormat="1"/>
-    <w:lsdException w:name="Default Paragraph Font" w:uiPriority="1"/>
-    <w:lsdException w:name="Subtitle" w:semiHidden="0" w:uiPriority="11" w:unhideWhenUsed="0" w:qFormat="1"/>
-    <w:lsdException w:name="Strong" w:semiHidden="0" w:uiPriority="22" w:unhideWhenUsed="0" w:qFormat="1"/>
-    <w:lsdException w:name="Emphasis" w:semiHidden="0" w:uiPriority="20" w:unhideWhenUsed="0" w:qFormat="1"/>
-    <w:lsdException w:name="Table Grid" w:semiHidden="0" w:uiPriority="59" w:unhideWhenUsed="0"/>
-    <w:lsdException w:name="Placeholder Text" w:unhideWhenUsed="0"/>
-    <w:lsdException w:name="No Spacing" w:semiHidden="0" w:uiPriority="1" w:unhideWhenUsed="0" w:qFormat="1"/>
-    <w:lsdException w:name="Light Shading" w:semiHidden="0" w:uiPriority="60" w:unhideWhenUsed="0"/>
-    <w:lsdException w:name="Light List" w:semiHidden="0" w:uiPriority="61" w:unhideWhenUsed="0"/>
-    <w:lsdException w:name="Light Grid" w:semiHidden="0" w:uiPriority="62" w:unhideWhenUsed="0"/>
-    <w:lsdException w:name="Medium Shading 1" w:semiHidden="0" w:uiPriority="63" w:unhideWhenUsed="0"/>
-    <w:lsdException w:name="Medium Shading 2" w:semiHidden="0" w:uiPriority="64" w:unhideWhenUsed="0"/>
-    <w:lsdException w:name="Medium List 1" w:semiHidden="0" w:uiPriority="65" w:unhideWhenUsed="0"/>
-    <w:lsdException w:name="Medium List 2" w:semiHidden="0" w:uiPriority="66" w:unhideWhenUsed="0"/>
-    <w:lsdException w:name="Medium Grid 1" w:semiHidden="0" w:uiPriority="67" w:unhideWhenUsed="0"/>
-    <w:lsdException w:name="Medium Grid 2" w:semiHidden="0" w:uiPriority="68" w:unhideWhenUsed="0"/>
-    <w:lsdException w:name="Medium Grid 3" w:semiHidden="0" w:uiPriority="69" w:unhideWhenUsed="0"/>
-    <w:lsdException w:name="Dark List" w:semiHidden="0" w:uiPriority="70" w:unhideWhenUsed="0"/>
-    <w:lsdException w:name="Colorful Shading" w:semiHidden="0" w:uiPriority="71" w:unhideWhenUsed="0"/>
-    <w:lsdException w:name="Colorful List" w:semiHidden="0" w:uiPriority="72" w:unhideWhenUsed="0"/>
-    <w:lsdException w:name="Colorful Grid" w:semiHidden="0" w:uiPriority="73" w:unhideWhenUsed="0"/>
-    <w:lsdException w:name="Light Shading Accent 1" w:semiHidden="0" w:uiPriority="60" w:unhideWhenUsed="0"/>
-    <w:lsdException w:name="Light List Accent 1" w:semiHidden="0" w:uiPriority="61" w:unhideWhenUsed="0"/>
-    <w:lsdException w:name="Light Grid Accent 1" w:semiHidden="0" w:uiPriority="62" w:unhideWhenUsed="0"/>
-    <w:lsdException w:name="Medium Shading 1 Accent 1" w:semiHidden="0" w:uiPriority="63" w:unhideWhenUsed="0"/>
-    <w:lsdException w:name="Medium Shading 2 Accent 1" w:semiHidden="0" w:uiPriority="64" w:unhideWhenUsed="0"/>
-    <w:lsdException w:name="Medium List 1 Accent 1" w:semiHidden="0" w:uiPriority="65" w:unhideWhenUsed="0"/>
-    <w:lsdException w:name="Revision" w:unhideWhenUsed="0"/>
-    <w:lsdException w:name="List Paragraph" w:semiHidden="0" w:uiPriority="34" w:unhideWhenUsed="0" w:qFormat="1"/>
-    <w:lsdException w:name="Quote" w:semiHidden="0" w:uiPriority="29" w:unhideWhenUsed="0" w:qFormat="1"/>
-    <w:lsdException w:name="Intense Quote" w:semiHidden="0" w:uiPriority="30" w:unhideWhenUsed="0" w:qFormat="1"/>
-    <w:lsdException w:name="Medium List 2 Accent 1" w:semiHidden="0" w:uiPriority="66" w:unhideWhenUsed="0"/>
-    <w:lsdException w:name="Medium Grid 1 Accent 1" w:semiHidden="0" w:uiPriority="67" w:unhideWhenUsed="0"/>
-    <w:lsdException w:name="Medium Grid 2 Accent 1" w:semiHidden="0" w:uiPriority="68" w:unhideWhenUsed="0"/>
-    <w:lsdException w:name="Medium Grid 3 Accent 1" w:semiHidden="0" w:uiPriority="69" w:unhideWhenUsed="0"/>
-    <w:lsdException w:name="Dark List Accent 1" w:semiHidden="0" w:uiPriority="70" w:unhideWhenUsed="0"/>
-    <w:lsdException w:name="Colorful Shading Accent 1" w:semiHidden="0" w:uiPriority="71" w:unhideWhenUsed="0"/>
-    <w:lsdException w:name="Colorful List Accent 1" w:semiHidden="0" w:uiPriority="72" w:unhideWhenUsed="0"/>
-    <w:lsdException w:name="Colorful Grid Accent 1" w:semiHidden="0" w:uiPriority="73" w:unhideWhenUsed="0"/>
-    <w:lsdException w:name="Light Shading Accent 2" w:semiHidden="0" w:uiPriority="60" w:unhideWhenUsed="0"/>
-    <w:lsdException w:name="Light List Accent 2" w:semiHidden="0" w:uiPriority="61" w:unhideWhenUsed="0"/>
-    <w:lsdException w:name="Light Grid Accent 2" w:semiHidden="0" w:uiPriority="62" w:unhideWhenUsed="0"/>
-    <w:lsdException w:name="Medium Shading 1 Accent 2" w:semiHidden="0" w:uiPriority="63" w:unhideWhenUsed="0"/>
-    <w:lsdException w:name="Medium Shading 2 Accent 2" w:semiHidden="0" w:uiPriority="64" w:unhideWhenUsed="0"/>
-    <w:lsdException w:name="Medium List 1 Accent 2" w:semiHidden="0" w:uiPriority="65" w:unhideWhenUsed="0"/>
-    <w:lsdException w:name="Medium List 2 Accent 2" w:semiHidden="0" w:uiPriority="66" w:unhideWhenUsed="0"/>
-    <w:lsdException w:name="Medium Grid 1 Accent 2" w:semiHidden="0" w:uiPriority="67" w:unhideWhenUsed="0"/>
-    <w:lsdException w:name="Medium Grid 2 Accent 2" w:semiHidden="0" w:uiPriority="68" w:unhideWhenUsed="0"/>
-    <w:lsdException w:name="Medium Grid 3 Accent 2" w:semiHidden="0" w:uiPriority="69" w:unhideWhenUsed="0"/>
-    <w:lsdException w:name="Dark List Accent 2" w:semiHidden="0" w:uiPriority="70" w:unhideWhenUsed="0"/>
-    <w:lsdException w:name="Colorful Shading Accent 2" w:semiHidden="0" w:uiPriority="71" w:unhideWhenUsed="0"/>
-    <w:lsdException w:name="Colorful List Accent 2" w:semiHidden="0" w:uiPriority="72" w:unhideWhenUsed="0"/>
-    <w:lsdException w:name="Colorful Grid Accent 2" w:semiHidden="0" w:uiPriority="73" w:unhideWhenUsed="0"/>
-    <w:lsdException w:name="Light Shading Accent 3" w:semiHidden="0" w:uiPriority="60" w:unhideWhenUsed="0"/>
-    <w:lsdException w:name="Light List Accent 3" w:semiHidden="0" w:uiPriority="61" w:unhideWhenUsed="0"/>
-    <w:lsdException w:name="Light Grid Accent 3" w:semiHidden="0" w:uiPriority="62" w:unhideWhenUsed="0"/>
-    <w:lsdException w:name="Medium Shading 1 Accent 3" w:semiHidden="0" w:uiPriority="63" w:unhideWhenUsed="0"/>
-    <w:lsdException w:name="Medium Shading 2 Accent 3" w:semiHidden="0" w:uiPriority="64" w:unhideWhenUsed="0"/>
-    <w:lsdException w:name="Medium List 1 Accent 3" w:semiHidden="0" w:uiPriority="65" w:unhideWhenUsed="0"/>
-    <w:lsdException w:name="Medium List 2 Accent 3" w:semiHidden="0" w:uiPriority="66" w:unhideWhenUsed="0"/>
-    <w:lsdException w:name="Medium Grid 1 Accent 3" w:semiHidden="0" w:uiPriority="67" w:unhideWhenUsed="0"/>
-    <w:lsdException w:name="Medium Grid 2 Accent 3" w:semiHidden="0" w:uiPriority="68" w:unhideWhenUsed="0"/>
-    <w:lsdException w:name="Medium Grid 3 Accent 3" w:semiHidden="0" w:uiPriority="69" w:unhideWhenUsed="0"/>
-    <w:lsdException w:name="Dark List Accent 3" w:semiHidden="0" w:uiPriority="70" w:unhideWhenUsed="0"/>
-    <w:lsdException w:name="Colorful Shading Accent 3" w:semiHidden="0" w:uiPriority="71" w:unhideWhenUsed="0"/>
-    <w:lsdException w:name="Colorful List Accent 3" w:semiHidden="0" w:uiPriority="72" w:unhideWhenUsed="0"/>
-    <w:lsdException w:name="Colorful Grid Accent 3" w:semiHidden="0" w:uiPriority="73" w:unhideWhenUsed="0"/>
-    <w:lsdException w:name="Light Shading Accent 4" w:semiHidden="0" w:uiPriority="60" w:unhideWhenUsed="0"/>
-    <w:lsdException w:name="Light List Accent 4" w:semiHidden="0" w:uiPriority="61" w:unhideWhenUsed="0"/>
-    <w:lsdException w:name="Light Grid Accent 4" w:semiHidden="0" w:uiPriority="62" w:unhideWhenUsed="0"/>
-    <w:lsdException w:name="Medium Shading 1 Accent 4" w:semiHidden="0" w:uiPriority="63" w:unhideWhenUsed="0"/>
-    <w:lsdException w:name="Medium Shading 2 Accent 4" w:semiHidden="0" w:uiPriority="64" w:unhideWhenUsed="0"/>
-    <w:lsdException w:name="Medium List 1 Accent 4" w:semiHidden="0" w:uiPriority="65" w:unhideWhenUsed="0"/>
-    <w:lsdException w:name="Medium List 2 Accent 4" w:semiHidden="0" w:uiPriority="66" w:unhideWhenUsed="0"/>
-    <w:lsdException w:name="Medium Grid 1 Accent 4" w:semiHidden="0" w:uiPriority="67" w:unhideWhenUsed="0"/>
-    <w:lsdException w:name="Medium Grid 2 Accent 4" w:semiHidden="0" w:uiPriority="68" w:unhideWhenUsed="0"/>
-    <w:lsdException w:name="Medium Grid 3 Accent 4" w:semiHidden="0" w:uiPriority="69" w:unhideWhenUsed="0"/>
-    <w:lsdException w:name="Dark List Accent 4" w:semiHidden="0" w:uiPriority="70" w:unhideWhenUsed="0"/>
-    <w:lsdException w:name="Colorful Shading Accent 4" w:semiHidden="0" w:uiPriority="71" w:unhideWhenUsed="0"/>
-    <w:lsdException w:name="Colorful List Accent 4" w:semiHidden="0" w:uiPriority="72" w:unhideWhenUsed="0"/>
-    <w:lsdException w:name="Colorful Grid Accent 4" w:semiHidden="0" w:uiPriority="73" w:unhideWhenUsed="0"/>
-    <w:lsdException w:name="Light Shading Accent 5" w:semiHidden="0" w:uiPriority="60" w:unhideWhenUsed="0"/>
-    <w:lsdException w:name="Light List Accent 5" w:semiHidden="0" w:uiPriority="61" w:unhideWhenUsed="0"/>
-    <w:lsdException w:name="Light Grid Accent 5" w:semiHidden="0" w:uiPriority="62" w:unhideWhenUsed="0"/>
-    <w:lsdException w:name="Medium Shading 1 Accent 5" w:semiHidden="0" w:uiPriority="63" w:unhideWhenUsed="0"/>
-    <w:lsdException w:name="Medium Shading 2 Accent 5" w:semiHidden="0" w:uiPriority="64" w:unhideWhenUsed="0"/>
-    <w:lsdException w:name="Medium List 1 Accent 5" w:semiHidden="0" w:uiPriority="65" w:unhideWhenUsed="0"/>
-    <w:lsdException w:name="Medium List 2 Accent 5" w:semiHidden="0" w:uiPriority="66" w:unhideWhenUsed="0"/>
-    <w:lsdException w:name="Medium Grid 1 Accent 5" w:semiHidden="0" w:uiPriority="67" w:unhideWhenUsed="0"/>
-    <w:lsdException w:name="Medium Grid 2 Accent 5" w:semiHidden="0" w:uiPriority="68" w:unhideWhenUsed="0"/>
-    <w:lsdException w:name="Medium Grid 3 Accent 5" w:semiHidden="0" w:uiPriority="69" w:unhideWhenUsed="0"/>
-    <w:lsdException w:name="Dark List Accent 5" w:semiHidden="0" w:uiPriority="70" w:unhideWhenUsed="0"/>
-    <w:lsdException w:name="Colorful Shading Accent 5" w:semiHidden="0" w:uiPriority="71" w:unhideWhenUsed="0"/>
-    <w:lsdException w:name="Colorful List Accent 5" w:semiHidden="0" w:uiPriority="72" w:unhideWhenUsed="0"/>
-    <w:lsdException w:name="Colorful Grid Accent 5" w:semiHidden="0" w:uiPriority="73" w:unhideWhenUsed="0"/>
-    <w:lsdException w:name="Light Shading Accent 6" w:semiHidden="0" w:uiPriority="60" w:unhideWhenUsed="0"/>
-    <w:lsdException w:name="Light List Accent 6" w:semiHidden="0" w:uiPriority="61" w:unhideWhenUsed="0"/>
-    <w:lsdException w:name="Light Grid Accent 6" w:semiHidden="0" w:uiPriority="62" w:unhideWhenUsed="0"/>
-    <w:lsdException w:name="Medium Shading 1 Accent 6" w:semiHidden="0" w:uiPriority="63" w:unhideWhenUsed="0"/>
-    <w:lsdException w:name="Medium Shading 2 Accent 6" w:semiHidden="0" w:uiPriority="64" w:unhideWhenUsed="0"/>
-    <w:lsdException w:name="Medium List 1 Accent 6" w:semiHidden="0" w:uiPriority="65" w:unhideWhenUsed="0"/>
-    <w:lsdException w:name="Medium List 2 Accent 6" w:semiHidden="0" w:uiPriority="66" w:unhideWhenUsed="0"/>
-    <w:lsdException w:name="Medium Grid 1 Accent 6" w:semiHidden="0" w:uiPriority="67" w:unhideWhenUsed="0"/>
-    <w:lsdException w:name="Medium Grid 2 Accent 6" w:semiHidden="0" w:uiPriority="68" w:unhideWhenUsed="0"/>
-    <w:lsdException w:name="Medium Grid 3 Accent 6" w:semiHidden="0" w:uiPriority="69" w:unhideWhenUsed="0"/>
-    <w:lsdException w:name="Dark List Accent 6" w:semiHidden="0" w:uiPriority="70" w:unhideWhenUsed="0"/>
-    <w:lsdException w:name="Colorful Shading Accent 6" w:semiHidden="0" w:uiPriority="71" w:unhideWhenUsed="0"/>
-    <w:lsdException w:name="Colorful List Accent 6" w:semiHidden="0" w:uiPriority="72" w:unhideWhenUsed="0"/>
-    <w:lsdException w:name="Colorful Grid Accent 6" w:semiHidden="0" w:uiPriority="73" w:unhideWhenUsed="0"/>
-    <w:lsdException w:name="Subtle Emphasis" w:semiHidden="0" w:uiPriority="19" w:unhideWhenUsed="0" w:qFormat="1"/>
-    <w:lsdException w:name="Intense Emphasis" w:semiHidden="0" w:uiPriority="21" w:unhideWhenUsed="0" w:qFormat="1"/>
-    <w:lsdException w:name="Subtle Reference" w:semiHidden="0" w:uiPriority="31" w:unhideWhenUsed="0" w:qFormat="1"/>
-    <w:lsdException w:name="Intense Reference" w:semiHidden="0" w:uiPriority="32" w:unhideWhenUsed="0" w:qFormat="1"/>
-    <w:lsdException w:name="Book Title" w:semiHidden="0" w:uiPriority="33" w:unhideWhenUsed="0" w:qFormat="1"/>
-    <w:lsdException w:name="Bibliography" w:uiPriority="37"/>
-    <w:lsdException w:name="TOC Heading" w:uiPriority="39" w:qFormat="1"/>
+  <w:latentStyles w:defLockedState="0" w:defUIPriority="99" w:defSemiHidden="0" w:defUnhideWhenUsed="0" w:defQFormat="0" w:count="371">
+    <w:lsdException w:name="Normal" w:uiPriority="0" w:qFormat="1"/>
+    <w:lsdException w:name="heading 1" w:uiPriority="9" w:qFormat="1"/>
+    <w:lsdException w:name="heading 2" w:semiHidden="1" w:uiPriority="9" w:unhideWhenUsed="1" w:qFormat="1"/>
+    <w:lsdException w:name="heading 3" w:semiHidden="1" w:uiPriority="9" w:unhideWhenUsed="1" w:qFormat="1"/>
+    <w:lsdException w:name="heading 4" w:semiHidden="1" w:uiPriority="9" w:unhideWhenUsed="1" w:qFormat="1"/>
+    <w:lsdException w:name="heading 5" w:semiHidden="1" w:uiPriority="9" w:unhideWhenUsed="1" w:qFormat="1"/>
+    <w:lsdException w:name="heading 6" w:semiHidden="1" w:uiPriority="9" w:unhideWhenUsed="1" w:qFormat="1"/>
+    <w:lsdException w:name="heading 7" w:semiHidden="1" w:uiPriority="9" w:unhideWhenUsed="1" w:qFormat="1"/>
+    <w:lsdException w:name="heading 8" w:semiHidden="1" w:uiPriority="9" w:unhideWhenUsed="1" w:qFormat="1"/>
+    <w:lsdException w:name="heading 9" w:semiHidden="1" w:uiPriority="9" w:unhideWhenUsed="1" w:qFormat="1"/>
+    <w:lsdException w:name="index 1" w:semiHidden="1" w:unhideWhenUsed="1"/>
+    <w:lsdException w:name="index 2" w:semiHidden="1" w:unhideWhenUsed="1"/>
+    <w:lsdException w:name="index 3" w:semiHidden="1" w:unhideWhenUsed="1"/>
+    <w:lsdException w:name="index 4" w:semiHidden="1" w:unhideWhenUsed="1"/>
+    <w:lsdException w:name="index 5" w:semiHidden="1" w:unhideWhenUsed="1"/>
+    <w:lsdException w:name="index 6" w:semiHidden="1" w:unhideWhenUsed="1"/>
+    <w:lsdException w:name="index 7" w:semiHidden="1" w:unhideWhenUsed="1"/>
+    <w:lsdException w:name="index 8" w:semiHidden="1" w:unhideWhenUsed="1"/>
+    <w:lsdException w:name="index 9" w:semiHidden="1" w:unhideWhenUsed="1"/>
+    <w:lsdException w:name="toc 1" w:semiHidden="1" w:uiPriority="39" w:unhideWhenUsed="1"/>
+    <w:lsdException w:name="toc 2" w:semiHidden="1" w:uiPriority="39" w:unhideWhenUsed="1"/>
+    <w:lsdException w:name="toc 3" w:semiHidden="1" w:uiPriority="39" w:unhideWhenUsed="1"/>
+    <w:lsdException w:name="toc 4" w:semiHidden="1" w:uiPriority="39" w:unhideWhenUsed="1"/>
+    <w:lsdException w:name="toc 5" w:semiHidden="1" w:uiPriority="39" w:unhideWhenUsed="1"/>
+    <w:lsdException w:name="toc 6" w:semiHidden="1" w:uiPriority="39" w:unhideWhenUsed="1"/>
+    <w:lsdException w:name="toc 7" w:semiHidden="1" w:uiPriority="39" w:unhideWhenUsed="1"/>
+    <w:lsdException w:name="toc 8" w:semiHidden="1" w:uiPriority="39" w:unhideWhenUsed="1"/>
+    <w:lsdException w:name="toc 9" w:semiHidden="1" w:uiPriority="39" w:unhideWhenUsed="1"/>
+    <w:lsdException w:name="Normal Indent" w:semiHidden="1" w:unhideWhenUsed="1"/>
+    <w:lsdException w:name="footnote text" w:semiHidden="1" w:unhideWhenUsed="1"/>
+    <w:lsdException w:name="annotation text" w:semiHidden="1" w:unhideWhenUsed="1"/>
+    <w:lsdException w:name="header" w:semiHidden="1" w:unhideWhenUsed="1"/>
+    <w:lsdException w:name="footer" w:semiHidden="1" w:unhideWhenUsed="1"/>
+    <w:lsdException w:name="index heading" w:semiHidden="1" w:unhideWhenUsed="1"/>
+    <w:lsdException w:name="caption" w:semiHidden="1" w:uiPriority="35" w:unhideWhenUsed="1" w:qFormat="1"/>
+    <w:lsdException w:name="table of figures" w:semiHidden="1" w:unhideWhenUsed="1"/>
+    <w:lsdException w:name="envelope address" w:semiHidden="1" w:unhideWhenUsed="1"/>
+    <w:lsdException w:name="envelope return" w:semiHidden="1" w:unhideWhenUsed="1"/>
+    <w:lsdException w:name="footnote reference" w:semiHidden="1" w:unhideWhenUsed="1"/>
+    <w:lsdException w:name="annotation reference" w:semiHidden="1" w:unhideWhenUsed="1"/>
+    <w:lsdException w:name="line number" w:semiHidden="1" w:unhideWhenUsed="1"/>
+    <w:lsdException w:name="page number" w:semiHidden="1" w:unhideWhenUsed="1"/>
+    <w:lsdException w:name="endnote reference" w:semiHidden="1" w:unhideWhenUsed="1"/>
+    <w:lsdException w:name="endnote text" w:semiHidden="1" w:unhideWhenUsed="1"/>
+    <w:lsdException w:name="table of authorities" w:semiHidden="1" w:unhideWhenUsed="1"/>
+    <w:lsdException w:name="macro" w:semiHidden="1" w:unhideWhenUsed="1"/>
+    <w:lsdException w:name="toa heading" w:semiHidden="1" w:unhideWhenUsed="1"/>
+    <w:lsdException w:name="List" w:semiHidden="1" w:unhideWhenUsed="1"/>
+    <w:lsdException w:name="List Bullet" w:semiHidden="1" w:unhideWhenUsed="1"/>
+    <w:lsdException w:name="List Number" w:semiHidden="1" w:unhideWhenUsed="1"/>
+    <w:lsdException w:name="List 2" w:semiHidden="1" w:unhideWhenUsed="1"/>
+    <w:lsdException w:name="List 3" w:semiHidden="1" w:unhideWhenUsed="1"/>
+    <w:lsdException w:name="List 4" w:semiHidden="1" w:unhideWhenUsed="1"/>
+    <w:lsdException w:name="List 5" w:semiHidden="1" w:unhideWhenUsed="1"/>
+    <w:lsdException w:name="List Bullet 2" w:semiHidden="1" w:unhideWhenUsed="1"/>
+    <w:lsdException w:name="List Bullet 3" w:semiHidden="1" w:unhideWhenUsed="1"/>
+    <w:lsdException w:name="List Bullet 4" w:semiHidden="1" w:unhideWhenUsed="1"/>
+    <w:lsdException w:name="List Bullet 5" w:semiHidden="1" w:unhideWhenUsed="1"/>
+    <w:lsdException w:name="List Number 2" w:semiHidden="1" w:unhideWhenUsed="1"/>
+    <w:lsdException w:name="List Number 3" w:semiHidden="1" w:unhideWhenUsed="1"/>
+    <w:lsdException w:name="List Number 4" w:semiHidden="1" w:unhideWhenUsed="1"/>
+    <w:lsdException w:name="List Number 5" w:semiHidden="1" w:unhideWhenUsed="1"/>
+    <w:lsdException w:name="Title" w:uiPriority="10" w:qFormat="1"/>
+    <w:lsdException w:name="Closing" w:semiHidden="1" w:unhideWhenUsed="1"/>
+    <w:lsdException w:name="Signature" w:semiHidden="1" w:unhideWhenUsed="1"/>
+    <w:lsdException w:name="Default Paragraph Font" w:semiHidden="1" w:uiPriority="1" w:unhideWhenUsed="1"/>
+    <w:lsdException w:name="Body Text" w:semiHidden="1" w:unhideWhenUsed="1"/>
+    <w:lsdException w:name="Body Text Indent" w:semiHidden="1" w:unhideWhenUsed="1"/>
+    <w:lsdException w:name="List Continue" w:semiHidden="1" w:unhideWhenUsed="1"/>
+    <w:lsdException w:name="List Continue 2" w:semiHidden="1" w:unhideWhenUsed="1"/>
+    <w:lsdException w:name="List Continue 3" w:semiHidden="1" w:unhideWhenUsed="1"/>
+    <w:lsdException w:name="List Continue 4" w:semiHidden="1" w:unhideWhenUsed="1"/>
+    <w:lsdException w:name="List Continue 5" w:semiHidden="1" w:unhideWhenUsed="1"/>
+    <w:lsdException w:name="Message Header" w:semiHidden="1" w:unhideWhenUsed="1"/>
+    <w:lsdException w:name="Subtitle" w:uiPriority="11" w:qFormat="1"/>
+    <w:lsdException w:name="Salutation" w:semiHidden="1" w:unhideWhenUsed="1"/>
+    <w:lsdException w:name="Date" w:semiHidden="1" w:unhideWhenUsed="1"/>
+    <w:lsdException w:name="Body Text First Indent" w:semiHidden="1" w:unhideWhenUsed="1"/>
+    <w:lsdException w:name="Body Text First Indent 2" w:semiHidden="1" w:unhideWhenUsed="1"/>
+    <w:lsdException w:name="Note Heading" w:semiHidden="1" w:unhideWhenUsed="1"/>
+    <w:lsdException w:name="Body Text 2" w:semiHidden="1" w:unhideWhenUsed="1"/>
+    <w:lsdException w:name="Body Text 3" w:semiHidden="1" w:unhideWhenUsed="1"/>
+    <w:lsdException w:name="Body Text Indent 2" w:semiHidden="1" w:unhideWhenUsed="1"/>
+    <w:lsdException w:name="Body Text Indent 3" w:semiHidden="1" w:unhideWhenUsed="1"/>
+    <w:lsdException w:name="Block Text" w:semiHidden="1" w:unhideWhenUsed="1"/>
+    <w:lsdException w:name="Hyperlink" w:semiHidden="1" w:unhideWhenUsed="1"/>
+    <w:lsdException w:name="FollowedHyperlink" w:semiHidden="1" w:unhideWhenUsed="1"/>
+    <w:lsdException w:name="Strong" w:uiPriority="22" w:qFormat="1"/>
+    <w:lsdException w:name="Emphasis" w:uiPriority="20" w:qFormat="1"/>
+    <w:lsdException w:name="Document Map" w:semiHidden="1" w:unhideWhenUsed="1"/>
+    <w:lsdException w:name="Plain Text" w:semiHidden="1" w:unhideWhenUsed="1"/>
+    <w:lsdException w:name="E-mail Signature" w:semiHidden="1" w:unhideWhenUsed="1"/>
+    <w:lsdException w:name="HTML Top of Form" w:semiHidden="1" w:unhideWhenUsed="1"/>
+    <w:lsdException w:name="HTML Bottom of Form" w:semiHidden="1" w:unhideWhenUsed="1"/>
+    <w:lsdException w:name="Normal (Web)" w:semiHidden="1" w:unhideWhenUsed="1"/>
+    <w:lsdException w:name="HTML Acronym" w:semiHidden="1" w:unhideWhenUsed="1"/>
+    <w:lsdException w:name="HTML Address" w:semiHidden="1" w:unhideWhenUsed="1"/>
+    <w:lsdException w:name="HTML Cite" w:semiHidden="1" w:unhideWhenUsed="1"/>
+    <w:lsdException w:name="HTML Code" w:semiHidden="1" w:unhideWhenUsed="1"/>
+    <w:lsdException w:name="HTML Definition" w:semiHidden="1" w:unhideWhenUsed="1"/>
+    <w:lsdException w:name="HTML Keyboard" w:semiHidden="1" w:unhideWhenUsed="1"/>
+    <w:lsdException w:name="HTML Preformatted" w:semiHidden="1" w:unhideWhenUsed="1"/>
+    <w:lsdException w:name="HTML Sample" w:semiHidden="1" w:unhideWhenUsed="1"/>
+    <w:lsdException w:name="HTML Typewriter" w:semiHidden="1" w:unhideWhenUsed="1"/>
+    <w:lsdException w:name="HTML Variable" w:semiHidden="1" w:unhideWhenUsed="1"/>
+    <w:lsdException w:name="Normal Table" w:semiHidden="1" w:unhideWhenUsed="1"/>
+    <w:lsdException w:name="annotation subject" w:semiHidden="1" w:unhideWhenUsed="1"/>
+    <w:lsdException w:name="No List" w:semiHidden="1" w:unhideWhenUsed="1"/>
+    <w:lsdException w:name="Outline List 1" w:semiHidden="1" w:unhideWhenUsed="1"/>
+    <w:lsdException w:name="Outline List 2" w:semiHidden="1" w:unhideWhenUsed="1"/>
+    <w:lsdException w:name="Outline List 3" w:semiHidden="1" w:unhideWhenUsed="1"/>
+    <w:lsdException w:name="Table Simple 1" w:semiHidden="1" w:unhideWhenUsed="1"/>
+    <w:lsdException w:name="Table Simple 2" w:semiHidden="1" w:unhideWhenUsed="1"/>
+    <w:lsdException w:name="Table Simple 3" w:semiHidden="1" w:unhideWhenUsed="1"/>
+    <w:lsdException w:name="Table Classic 1" w:semiHidden="1" w:unhideWhenUsed="1"/>
+    <w:lsdException w:name="Table Classic 2" w:semiHidden="1" w:unhideWhenUsed="1"/>
+    <w:lsdException w:name="Table Classic 3" w:semiHidden="1" w:unhideWhenUsed="1"/>
+    <w:lsdException w:name="Table Classic 4" w:semiHidden="1" w:unhideWhenUsed="1"/>
+    <w:lsdException w:name="Table Colorful 1" w:semiHidden="1" w:unhideWhenUsed="1"/>
+    <w:lsdException w:name="Table Colorful 2" w:semiHidden="1" w:unhideWhenUsed="1"/>
+    <w:lsdException w:name="Table Colorful 3" w:semiHidden="1" w:unhideWhenUsed="1"/>
+    <w:lsdException w:name="Table Columns 1" w:semiHidden="1" w:unhideWhenUsed="1"/>
+    <w:lsdException w:name="Table Columns 2" w:semiHidden="1" w:unhideWhenUsed="1"/>
+    <w:lsdException w:name="Table Columns 3" w:semiHidden="1" w:unhideWhenUsed="1"/>
+    <w:lsdException w:name="Table Columns 4" w:semiHidden="1" w:unhideWhenUsed="1"/>
+    <w:lsdException w:name="Table Columns 5" w:semiHidden="1" w:unhideWhenUsed="1"/>
+    <w:lsdException w:name="Table Grid 1" w:semiHidden="1" w:unhideWhenUsed="1"/>
+    <w:lsdException w:name="Table Grid 2" w:semiHidden="1" w:unhideWhenUsed="1"/>
+    <w:lsdException w:name="Table Grid 3" w:semiHidden="1" w:unhideWhenUsed="1"/>
+    <w:lsdException w:name="Table Grid 4" w:semiHidden="1" w:unhideWhenUsed="1"/>
+    <w:lsdException w:name="Table Grid 5" w:semiHidden="1" w:unhideWhenUsed="1"/>
+    <w:lsdException w:name="Table Grid 6" w:semiHidden="1" w:unhideWhenUsed="1"/>
+    <w:lsdException w:name="Table Grid 7" w:semiHidden="1" w:unhideWhenUsed="1"/>
+    <w:lsdException w:name="Table Grid 8" w:semiHidden="1" w:unhideWhenUsed="1"/>
+    <w:lsdException w:name="Table List 1" w:semiHidden="1" w:unhideWhenUsed="1"/>
+    <w:lsdException w:name="Table List 2" w:semiHidden="1" w:unhideWhenUsed="1"/>
+    <w:lsdException w:name="Table List 3" w:semiHidden="1" w:unhideWhenUsed="1"/>
+    <w:lsdException w:name="Table List 4" w:semiHidden="1" w:unhideWhenUsed="1"/>
+    <w:lsdException w:name="Table List 5" w:semiHidden="1" w:unhideWhenUsed="1"/>
+    <w:lsdException w:name="Table List 6" w:semiHidden="1" w:unhideWhenUsed="1"/>
+    <w:lsdException w:name="Table List 7" w:semiHidden="1" w:unhideWhenUsed="1"/>
+    <w:lsdException w:name="Table List 8" w:semiHidden="1" w:unhideWhenUsed="1"/>
+    <w:lsdException w:name="Table 3D effects 1" w:semiHidden="1" w:unhideWhenUsed="1"/>
+    <w:lsdException w:name="Table 3D effects 2" w:semiHidden="1" w:unhideWhenUsed="1"/>
+    <w:lsdException w:name="Table 3D effects 3" w:semiHidden="1" w:unhideWhenUsed="1"/>
+    <w:lsdException w:name="Table Contemporary" w:semiHidden="1" w:unhideWhenUsed="1"/>
+    <w:lsdException w:name="Table Elegant" w:semiHidden="1" w:unhideWhenUsed="1"/>
+    <w:lsdException w:name="Table Professional" w:semiHidden="1" w:unhideWhenUsed="1"/>
+    <w:lsdException w:name="Table Subtle 1" w:semiHidden="1" w:unhideWhenUsed="1"/>
+    <w:lsdException w:name="Table Subtle 2" w:semiHidden="1" w:unhideWhenUsed="1"/>
+    <w:lsdException w:name="Table Web 1" w:semiHidden="1" w:unhideWhenUsed="1"/>
+    <w:lsdException w:name="Table Web 2" w:semiHidden="1" w:unhideWhenUsed="1"/>
+    <w:lsdException w:name="Table Web 3" w:semiHidden="1" w:unhideWhenUsed="1"/>
+    <w:lsdException w:name="Balloon Text" w:semiHidden="1" w:unhideWhenUsed="1"/>
+    <w:lsdException w:name="Table Grid" w:uiPriority="59"/>
+    <w:lsdException w:name="Table Theme" w:semiHidden="1" w:unhideWhenUsed="1"/>
+    <w:lsdException w:name="Placeholder Text" w:semiHidden="1"/>
+    <w:lsdException w:name="No Spacing" w:uiPriority="1" w:qFormat="1"/>
+    <w:lsdException w:name="Light Shading" w:uiPriority="60"/>
+    <w:lsdException w:name="Light List" w:uiPriority="61"/>
+    <w:lsdException w:name="Light Grid" w:uiPriority="62"/>
+    <w:lsdException w:name="Medium Shading 1" w:uiPriority="63"/>
+    <w:lsdException w:name="Medium Shading 2" w:uiPriority="64"/>
+    <w:lsdException w:name="Medium List 1" w:uiPriority="65"/>
+    <w:lsdException w:name="Medium List 2" w:uiPriority="66"/>
+    <w:lsdException w:name="Medium Grid 1" w:uiPriority="67"/>
+    <w:lsdException w:name="Medium Grid 2" w:uiPriority="68"/>
+    <w:lsdException w:name="Medium Grid 3" w:uiPriority="69"/>
+    <w:lsdException w:name="Dark List" w:uiPriority="70"/>
+    <w:lsdException w:name="Colorful Shading" w:uiPriority="71"/>
+    <w:lsdException w:name="Colorful List" w:uiPriority="72"/>
+    <w:lsdException w:name="Colorful Grid" w:uiPriority="73"/>
+    <w:lsdException w:name="Light Shading Accent 1" w:uiPriority="60"/>
+    <w:lsdException w:name="Light List Accent 1" w:uiPriority="61"/>
+    <w:lsdException w:name="Light Grid Accent 1" w:uiPriority="62"/>
+    <w:lsdException w:name="Medium Shading 1 Accent 1" w:uiPriority="63"/>
+    <w:lsdException w:name="Medium Shading 2 Accent 1" w:uiPriority="64"/>
+    <w:lsdException w:name="Medium List 1 Accent 1" w:uiPriority="65"/>
+    <w:lsdException w:name="Revision" w:semiHidden="1"/>
+    <w:lsdException w:name="List Paragraph" w:uiPriority="34" w:qFormat="1"/>
+    <w:lsdException w:name="Quote" w:uiPriority="29" w:qFormat="1"/>
+    <w:lsdException w:name="Intense Quote" w:uiPriority="30" w:qFormat="1"/>
+    <w:lsdException w:name="Medium List 2 Accent 1" w:uiPriority="66"/>
+    <w:lsdException w:name="Medium Grid 1 Accent 1" w:uiPriority="67"/>
+    <w:lsdException w:name="Medium Grid 2 Accent 1" w:uiPriority="68"/>
+    <w:lsdException w:name="Medium Grid 3 Accent 1" w:uiPriority="69"/>
+    <w:lsdException w:name="Dark List Accent 1" w:uiPriority="70"/>
+    <w:lsdException w:name="Colorful Shading Accent 1" w:uiPriority="71"/>
+    <w:lsdException w:name="Colorful List Accent 1" w:uiPriority="72"/>
+    <w:lsdException w:name="Colorful Grid Accent 1" w:uiPriority="73"/>
+    <w:lsdException w:name="Light Shading Accent 2" w:uiPriority="60"/>
+    <w:lsdException w:name="Light List Accent 2" w:uiPriority="61"/>
+    <w:lsdException w:name="Light Grid Accent 2" w:uiPriority="62"/>
+    <w:lsdException w:name="Medium Shading 1 Accent 2" w:uiPriority="63"/>
+    <w:lsdException w:name="Medium Shading 2 Accent 2" w:uiPriority="64"/>
+    <w:lsdException w:name="Medium List 1 Accent 2" w:uiPriority="65"/>
+    <w:lsdException w:name="Medium List 2 Accent 2" w:uiPriority="66"/>
+    <w:lsdException w:name="Medium Grid 1 Accent 2" w:uiPriority="67"/>
+    <w:lsdException w:name="Medium Grid 2 Accent 2" w:uiPriority="68"/>
+    <w:lsdException w:name="Medium Grid 3 Accent 2" w:uiPriority="69"/>
+    <w:lsdException w:name="Dark List Accent 2" w:uiPriority="70"/>
+    <w:lsdException w:name="Colorful Shading Accent 2" w:uiPriority="71"/>
+    <w:lsdException w:name="Colorful List Accent 2" w:uiPriority="72"/>
+    <w:lsdException w:name="Colorful Grid Accent 2" w:uiPriority="73"/>
+    <w:lsdException w:name="Light Shading Accent 3" w:uiPriority="60"/>
+    <w:lsdException w:name="Light List Accent 3" w:uiPriority="61"/>
+    <w:lsdException w:name="Light Grid Accent 3" w:uiPriority="62"/>
+    <w:lsdException w:name="Medium Shading 1 Accent 3" w:uiPriority="63"/>
+    <w:lsdException w:name="Medium Shading 2 Accent 3" w:uiPriority="64"/>
+    <w:lsdException w:name="Medium List 1 Accent 3" w:uiPriority="65"/>
+    <w:lsdException w:name="Medium List 2 Accent 3" w:uiPriority="66"/>
+    <w:lsdException w:name="Medium Grid 1 Accent 3" w:uiPriority="67"/>
+    <w:lsdException w:name="Medium Grid 2 Accent 3" w:uiPriority="68"/>
+    <w:lsdException w:name="Medium Grid 3 Accent 3" w:uiPriority="69"/>
+    <w:lsdException w:name="Dark List Accent 3" w:uiPriority="70"/>
+    <w:lsdException w:name="Colorful Shading Accent 3" w:uiPriority="71"/>
+    <w:lsdException w:name="Colorful List Accent 3" w:uiPriority="72"/>
+    <w:lsdException w:name="Colorful Grid Accent 3" w:uiPriority="73"/>
+    <w:lsdException w:name="Light Shading Accent 4" w:uiPriority="60"/>
+    <w:lsdException w:name="Light List Accent 4" w:uiPriority="61"/>
+    <w:lsdException w:name="Light Grid Accent 4" w:uiPriority="62"/>
+    <w:lsdException w:name="Medium Shading 1 Accent 4" w:uiPriority="63"/>
+    <w:lsdException w:name="Medium Shading 2 Accent 4" w:uiPriority="64"/>
+    <w:lsdException w:name="Medium List 1 Accent 4" w:uiPriority="65"/>
+    <w:lsdException w:name="Medium List 2 Accent 4" w:uiPriority="66"/>
+    <w:lsdException w:name="Medium Grid 1 Accent 4" w:uiPriority="67"/>
+    <w:lsdException w:name="Medium Grid 2 Accent 4" w:uiPriority="68"/>
+    <w:lsdException w:name="Medium Grid 3 Accent 4" w:uiPriority="69"/>
+    <w:lsdException w:name="Dark List Accent 4" w:uiPriority="70"/>
+    <w:lsdException w:name="Colorful Shading Accent 4" w:uiPriority="71"/>
+    <w:lsdException w:name="Colorful List Accent 4" w:uiPriority="72"/>
+    <w:lsdException w:name="Colorful Grid Accent 4" w:uiPriority="73"/>
+    <w:lsdException w:name="Light Shading Accent 5" w:uiPriority="60"/>
+    <w:lsdException w:name="Light List Accent 5" w:uiPriority="61"/>
+    <w:lsdException w:name="Light Grid Accent 5" w:uiPriority="62"/>
+    <w:lsdException w:name="Medium Shading 1 Accent 5" w:uiPriority="63"/>
+    <w:lsdException w:name="Medium Shading 2 Accent 5" w:uiPriority="64"/>
+    <w:lsdException w:name="Medium List 1 Accent 5" w:uiPriority="65"/>
+    <w:lsdException w:name="Medium List 2 Accent 5" w:uiPriority="66"/>
+    <w:lsdException w:name="Medium Grid 1 Accent 5" w:uiPriority="67"/>
+    <w:lsdException w:name="Medium Grid 2 Accent 5" w:uiPriority="68"/>
+    <w:lsdException w:name="Medium Grid 3 Accent 5" w:uiPriority="69"/>
+    <w:lsdException w:name="Dark List Accent 5" w:uiPriority="70"/>
+    <w:lsdException w:name="Colorful Shading Accent 5" w:uiPriority="71"/>
+    <w:lsdException w:name="Colorful List Accent 5" w:uiPriority="72"/>
+    <w:lsdException w:name="Colorful Grid Accent 5" w:uiPriority="73"/>
+    <w:lsdException w:name="Light Shading Accent 6" w:uiPriority="60"/>
+    <w:lsdException w:name="Light List Accent 6" w:uiPriority="61"/>
+    <w:lsdException w:name="Light Grid Accent 6" w:uiPriority="62"/>
+    <w:lsdException w:name="Medium Shading 1 Accent 6" w:uiPriority="63"/>
+    <w:lsdException w:name="Medium Shading 2 Accent 6" w:uiPriority="64"/>
+    <w:lsdException w:name="Medium List 1 Accent 6" w:uiPriority="65"/>
+    <w:lsdException w:name="Medium List 2 Accent 6" w:uiPriority="66"/>
+    <w:lsdException w:name="Medium Grid 1 Accent 6" w:uiPriority="67"/>
+    <w:lsdException w:name="Medium Grid 2 Accent 6" w:uiPriority="68"/>
+    <w:lsdException w:name="Medium Grid 3 Accent 6" w:uiPriority="69"/>
+    <w:lsdException w:name="Dark List Accent 6" w:uiPriority="70"/>
+    <w:lsdException w:name="Colorful Shading Accent 6" w:uiPriority="71"/>
+    <w:lsdException w:name="Colorful List Accent 6" w:uiPriority="72"/>
+    <w:lsdException w:name="Colorful Grid Accent 6" w:uiPriority="73"/>
+    <w:lsdException w:name="Subtle Emphasis" w:uiPriority="19" w:qFormat="1"/>
+    <w:lsdException w:name="Intense Emphasis" w:uiPriority="21" w:qFormat="1"/>
+    <w:lsdException w:name="Subtle Reference" w:uiPriority="31" w:qFormat="1"/>
+    <w:lsdException w:name="Intense Reference" w:uiPriority="32" w:qFormat="1"/>
+    <w:lsdException w:name="Book Title" w:uiPriority="33" w:qFormat="1"/>
+    <w:lsdException w:name="Bibliography" w:semiHidden="1" w:uiPriority="37" w:unhideWhenUsed="1"/>
+    <w:lsdException w:name="TOC Heading" w:semiHidden="1" w:uiPriority="39" w:unhideWhenUsed="1" w:qFormat="1"/>
+    <w:lsdException w:name="Plain Table 1" w:uiPriority="41"/>
+    <w:lsdException w:name="Plain Table 2" w:uiPriority="42"/>
+    <w:lsdException w:name="Plain Table 3" w:uiPriority="43"/>
+    <w:lsdException w:name="Plain Table 4" w:uiPriority="44"/>
+    <w:lsdException w:name="Plain Table 5" w:uiPriority="45"/>
+    <w:lsdException w:name="Grid Table Light" w:uiPriority="40"/>
+    <w:lsdException w:name="Grid Table 1 Light" w:uiPriority="46"/>
+    <w:lsdException w:name="Grid Table 2" w:uiPriority="47"/>
+    <w:lsdException w:name="Grid Table 3" w:uiPriority="48"/>
+    <w:lsdException w:name="Grid Table 4" w:uiPriority="49"/>
+    <w:lsdException w:name="Grid Table 5 Dark" w:uiPriority="50"/>
+    <w:lsdException w:name="Grid Table 6 Colorful" w:uiPriority="51"/>
+    <w:lsdException w:name="Grid Table 7 Colorful" w:uiPriority="52"/>
+    <w:lsdException w:name="Grid Table 1 Light Accent 1" w:uiPriority="46"/>
+    <w:lsdException w:name="Grid Table 2 Accent 1" w:uiPriority="47"/>
+    <w:lsdException w:name="Grid Table 3 Accent 1" w:uiPriority="48"/>
+    <w:lsdException w:name="Grid Table 4 Accent 1" w:uiPriority="49"/>
+    <w:lsdException w:name="Grid Table 5 Dark Accent 1" w:uiPriority="50"/>
+    <w:lsdException w:name="Grid Table 6 Colorful Accent 1" w:uiPriority="51"/>
+    <w:lsdException w:name="Grid Table 7 Colorful Accent 1" w:uiPriority="52"/>
+    <w:lsdException w:name="Grid Table 1 Light Accent 2" w:uiPriority="46"/>
+    <w:lsdException w:name="Grid Table 2 Accent 2" w:uiPriority="47"/>
+    <w:lsdException w:name="Grid Table 3 Accent 2" w:uiPriority="48"/>
+    <w:lsdException w:name="Grid Table 4 Accent 2" w:uiPriority="49"/>
+    <w:lsdException w:name="Grid Table 5 Dark Accent 2" w:uiPriority="50"/>
+    <w:lsdException w:name="Grid Table 6 Colorful Accent 2" w:uiPriority="51"/>
+    <w:lsdException w:name="Grid Table 7 Colorful Accent 2" w:uiPriority="52"/>
+    <w:lsdException w:name="Grid Table 1 Light Accent 3" w:uiPriority="46"/>
+    <w:lsdException w:name="Grid Table 2 Accent 3" w:uiPriority="47"/>
+    <w:lsdException w:name="Grid Table 3 Accent 3" w:uiPriority="48"/>
+    <w:lsdException w:name="Grid Table 4 Accent 3" w:uiPriority="49"/>
+    <w:lsdException w:name="Grid Table 5 Dark Accent 3" w:uiPriority="50"/>
+    <w:lsdException w:name="Grid Table 6 Colorful Accent 3" w:uiPriority="51"/>
+    <w:lsdException w:name="Grid Table 7 Colorful Accent 3" w:uiPriority="52"/>
+    <w:lsdException w:name="Grid Table 1 Light Accent 4" w:uiPriority="46"/>
+    <w:lsdException w:name="Grid Table 2 Accent 4" w:uiPriority="47"/>
+    <w:lsdException w:name="Grid Table 3 Accent 4" w:uiPriority="48"/>
+    <w:lsdException w:name="Grid Table 4 Accent 4" w:uiPriority="49"/>
+    <w:lsdException w:name="Grid Table 5 Dark Accent 4" w:uiPriority="50"/>
+    <w:lsdException w:name="Grid Table 6 Colorful Accent 4" w:uiPriority="51"/>
+    <w:lsdException w:name="Grid Table 7 Colorful Accent 4" w:uiPriority="52"/>
+    <w:lsdException w:name="Grid Table 1 Light Accent 5" w:uiPriority="46"/>
+    <w:lsdException w:name="Grid Table 2 Accent 5" w:uiPriority="47"/>
+    <w:lsdException w:name="Grid Table 3 Accent 5" w:uiPriority="48"/>
+    <w:lsdException w:name="Grid Table 4 Accent 5" w:uiPriority="49"/>
+    <w:lsdException w:name="Grid Table 5 Dark Accent 5" w:uiPriority="50"/>
+    <w:lsdException w:name="Grid Table 6 Colorful Accent 5" w:uiPriority="51"/>
+    <w:lsdException w:name="Grid Table 7 Colorful Accent 5" w:uiPriority="52"/>
+    <w:lsdException w:name="Grid Table 1 Light Accent 6" w:uiPriority="46"/>
+    <w:lsdException w:name="Grid Table 2 Accent 6" w:uiPriority="47"/>
+    <w:lsdException w:name="Grid Table 3 Accent 6" w:uiPriority="48"/>
+    <w:lsdException w:name="Grid Table 4 Accent 6" w:uiPriority="49"/>
+    <w:lsdException w:name="Grid Table 5 Dark Accent 6" w:uiPriority="50"/>
+    <w:lsdException w:name="Grid Table 6 Colorful Accent 6" w:uiPriority="51"/>
+    <w:lsdException w:name="Grid Table 7 Colorful Accent 6" w:uiPriority="52"/>
+    <w:lsdException w:name="List Table 1 Light" w:uiPriority="46"/>
+    <w:lsdException w:name="List Table 2" w:uiPriority="47"/>
+    <w:lsdException w:name="List Table 3" w:uiPriority="48"/>
+    <w:lsdException w:name="List Table 4" w:uiPriority="49"/>
+    <w:lsdException w:name="List Table 5 Dark" w:uiPriority="50"/>
+    <w:lsdException w:name="List Table 6 Colorful" w:uiPriority="51"/>
+    <w:lsdException w:name="List Table 7 Colorful" w:uiPriority="52"/>
+    <w:lsdException w:name="List Table 1 Light Accent 1" w:uiPriority="46"/>
+    <w:lsdException w:name="List Table 2 Accent 1" w:uiPriority="47"/>
+    <w:lsdException w:name="List Table 3 Accent 1" w:uiPriority="48"/>
+    <w:lsdException w:name="List Table 4 Accent 1" w:uiPriority="49"/>
+    <w:lsdException w:name="List Table 5 Dark Accent 1" w:uiPriority="50"/>
+    <w:lsdException w:name="List Table 6 Colorful Accent 1" w:uiPriority="51"/>
+    <w:lsdException w:name="List Table 7 Colorful Accent 1" w:uiPriority="52"/>
+    <w:lsdException w:name="List Table 1 Light Accent 2" w:uiPriority="46"/>
+    <w:lsdException w:name="List Table 2 Accent 2" w:uiPriority="47"/>
+    <w:lsdException w:name="List Table 3 Accent 2" w:uiPriority="48"/>
+    <w:lsdException w:name="List Table 4 Accent 2" w:uiPriority="49"/>
+    <w:lsdException w:name="List Table 5 Dark Accent 2" w:uiPriority="50"/>
+    <w:lsdException w:name="List Table 6 Colorful Accent 2" w:uiPriority="51"/>
+    <w:lsdException w:name="List Table 7 Colorful Accent 2" w:uiPriority="52"/>
+    <w:lsdException w:name="List Table 1 Light Accent 3" w:uiPriority="46"/>
+    <w:lsdException w:name="List Table 2 Accent 3" w:uiPriority="47"/>
+    <w:lsdException w:name="List Table 3 Accent 3" w:uiPriority="48"/>
+    <w:lsdException w:name="List Table 4 Accent 3" w:uiPriority="49"/>
+    <w:lsdException w:name="List Table 5 Dark Accent 3" w:uiPriority="50"/>
+    <w:lsdException w:name="List Table 6 Colorful Accent 3" w:uiPriority="51"/>
+    <w:lsdException w:name="List Table 7 Colorful Accent 3" w:uiPriority="52"/>
+    <w:lsdException w:name="List Table 1 Light Accent 4" w:uiPriority="46"/>
+    <w:lsdException w:name="List Table 2 Accent 4" w:uiPriority="47"/>
+    <w:lsdException w:name="List Table 3 Accent 4" w:uiPriority="48"/>
+    <w:lsdException w:name="List Table 4 Accent 4" w:uiPriority="49"/>
+    <w:lsdException w:name="List Table 5 Dark Accent 4" w:uiPriority="50"/>
+    <w:lsdException w:name="List Table 6 Colorful Accent 4" w:uiPriority="51"/>
+    <w:lsdException w:name="List Table 7 Colorful Accent 4" w:uiPriority="52"/>
+    <w:lsdException w:name="List Table 1 Light Accent 5" w:uiPriority="46"/>
+    <w:lsdException w:name="List Table 2 Accent 5" w:uiPriority="47"/>
+    <w:lsdException w:name="List Table 3 Accent 5" w:uiPriority="48"/>
+    <w:lsdException w:name="List Table 4 Accent 5" w:uiPriority="49"/>
+    <w:lsdException w:name="List Table 5 Dark Accent 5" w:uiPriority="50"/>
+    <w:lsdException w:name="List Table 6 Colorful Accent 5" w:uiPriority="51"/>
+    <w:lsdException w:name="List Table 7 Colorful Accent 5" w:uiPriority="52"/>
+    <w:lsdException w:name="List Table 1 Light Accent 6" w:uiPriority="46"/>
+    <w:lsdException w:name="List Table 2 Accent 6" w:uiPriority="47"/>
+    <w:lsdException w:name="List Table 3 Accent 6" w:uiPriority="48"/>
+    <w:lsdException w:name="List Table 4 Accent 6" w:uiPriority="49"/>
+    <w:lsdException w:name="List Table 5 Dark Accent 6" w:uiPriority="50"/>
+    <w:lsdException w:name="List Table 6 Colorful Accent 6" w:uiPriority="51"/>
+    <w:lsdException w:name="List Table 7 Colorful Accent 6" w:uiPriority="52"/>
   </w:latentStyles>
   <w:style w:type="paragraph" w:default="1" w:styleId="Normal">
     <w:name w:val="Normal"/>

</xml_diff>